<commit_message>
fine tuning of intro, sent this bit to MT
</commit_message>
<xml_diff>
--- a/review/review.docx
+++ b/review/review.docx
@@ -138,10 +138,10 @@
       <w:pPr>
         <w:pStyle w:val="Heading1"/>
       </w:pPr>
-      <w:bookmarkStart w:id="22" w:name="trends-in-australia-tree-nurseries-past-and-present"/>
+      <w:bookmarkStart w:id="22" w:name="trends-in-australian-tree-nurseries-past-and-present"/>
       <w:bookmarkEnd w:id="22"/>
       <w:r>
-        <w:t xml:space="preserve">Trends in australia tree nurseries: past and present</w:t>
+        <w:t xml:space="preserve">Trends in Australian tree nurseries: past and present</w:t>
       </w:r>
     </w:p>
     <w:p>
@@ -149,7 +149,7 @@
         <w:pStyle w:val="FirstParagraph"/>
       </w:pPr>
       <w:r>
-        <w:t xml:space="preserve">In 1997 the Australian Federal Government set a target to triple the nation’s plantation estate by 2020 with the ‘2020 Vision’ initiative (www.plantations2020.com.au). This initiative led a massive decade long expansion of the plantation estate (&gt;50 %) in Australia to over 2 million ha, with the majority of the increase composing of Eucalyptus hardwood species</w:t>
+        <w:t xml:space="preserve">In 1997 the Australian federal government set a target to triple the nation’s plantation estate by 2020 with the ‘2020 Vision’ initiative (www.plantations2020.com.au). This initiative led a massive decade long expansion of the plantation estate (&gt;50 %) in Australia to over 2 million ha, with the majority of the increase composing of Eucalyptus hardwood species</w:t>
       </w:r>
       <w:r>
         <w:t xml:space="preserve"> </w:t>
@@ -195,11 +195,11 @@
           <w:rPr>
             <w:rStyle w:val="Hyperlink"/>
           </w:rPr>
-          <w:t xml:space="preserve">http://202020vision.com.au/</w:t>
+          <w:t xml:space="preserve">http://202020vision.com.au</w:t>
         </w:r>
       </w:hyperlink>
       <w:r>
-        <w:t xml:space="preserve">). This new initiative represents a significant market shift towards landscape use and introduces a new set of challenges to the Australian tree nursery for the foreseeable future.</w:t>
+        <w:t xml:space="preserve">). This new initiative represents a significant market shift towards landscape use and introduces a new set of challenges to the Australian tree nursery industry for the foreseeable future.</w:t>
       </w:r>
     </w:p>
     <w:p>
@@ -284,7 +284,25 @@
         <w:br w:type="textWrapping"/>
       </w:r>
       <w:r>
-        <w:t xml:space="preserve">In 2015, the Australian nursery industry adopted a new standard for tree stock for landscape use to assessment above and belowground characteristics of tree stock of all stages of growth (AS2303:2015). Confounding with the demands for diverse high quality tree stock on the nursery industry is that variability within tree stock is a near certainty during nursery production. This variability presents a unique challenge for nurseries attempting to produce planting stocks with uniform morphological characteristics</w:t>
+        <w:t xml:space="preserve">As planting, establishment and monitoring of trees in urban environments requires considerable investment by local Councils</w:t>
+      </w:r>
+      <w:r>
+        <w:t xml:space="preserve"> </w:t>
+      </w:r>
+      <w:r>
+        <w:t xml:space="preserve">(Lawry &amp; Gardner, 2001)</w:t>
+      </w:r>
+      <w:r>
+        <w:t xml:space="preserve">, concerns over tree stock quality and out-planting success are inevitable. Selecting the appropriate cultivar, properly preparing the out-planting site and management of out-planted trees will be wasted if the quality of the planted seedling is initially poor</w:t>
+      </w:r>
+      <w:r>
+        <w:t xml:space="preserve"> </w:t>
+      </w:r>
+      <w:r>
+        <w:t xml:space="preserve">(Moore, 2001)</w:t>
+      </w:r>
+      <w:r>
+        <w:t xml:space="preserve">. Confounding with the demands for diverse high quality trees is that variability within tree stock is a near certainty during nursery production. This variability presents a unique challenge for nurseries attempting to produce planting stocks with uniform morphological characteristics</w:t>
       </w:r>
       <w:r>
         <w:t xml:space="preserve"> </w:t>
@@ -293,25 +311,7 @@
         <w:t xml:space="preserve">(Puttonen, 1997)</w:t>
       </w:r>
       <w:r>
-        <w:t xml:space="preserve">, and thus meeting specifications outlined in the AS2303 standard. Although the AS2303 standard is not currently mandatory, it is likely to be increasingly called on in attempts to minimize risks of out-planting failure with new landscape and green infrastructure projects. Selecting the appropriate cultivar, properly preparing the out-planting site and management of out-planted trees will be wasted of the equality of the out-planted seedling is initially poor</w:t>
-      </w:r>
-      <w:r>
-        <w:t xml:space="preserve"> </w:t>
-      </w:r>
-      <w:r>
-        <w:t xml:space="preserve">(Moore, 2001)</w:t>
-      </w:r>
-      <w:r>
-        <w:t xml:space="preserve">. As planting, establishment and monitoring of trees in urban environments requires considerable investment by local Councils</w:t>
-      </w:r>
-      <w:r>
-        <w:t xml:space="preserve"> </w:t>
-      </w:r>
-      <w:r>
-        <w:t xml:space="preserve">(Lawry &amp; Gardner, 2001)</w:t>
-      </w:r>
-      <w:r>
-        <w:t xml:space="preserve">, concerns over tree stock quality and out-planting success are inevitable.</w:t>
+        <w:t xml:space="preserve">. In 2015, the Australian nursery industry adopted a new standard to assess the qualtiy of tree stock for landscape use (AS2303:2015). This new standard was designed to assess above- and belowground characteristics of production tree stock for all stages of growth. Although the AS2303 standard is not currently mandatory, it is likely to be increasingly called on in attempts to minimize risks of out-planting failure with new landscape and green infrastructure projects.</w:t>
       </w:r>
     </w:p>
     <w:p>
@@ -329,7 +329,7 @@
         <w:pStyle w:val="FirstParagraph"/>
       </w:pPr>
       <w:r>
-        <w:t xml:space="preserve">Evaluating nursery seedling quality is thus necessary to understanding seedling development and the capacity for growth after out-planting</w:t>
+        <w:t xml:space="preserve">Evaluating nursery seedling quality is necessary to understanding seedling development and the capacity for growth after out-planting</w:t>
       </w:r>
       <w:r>
         <w:t xml:space="preserve"> </w:t>
@@ -368,7 +368,7 @@
         <w:t xml:space="preserve">, 1990)</w:t>
       </w:r>
       <w:r>
-        <w:t xml:space="preserve">. Seedling quality is a dynamic process that is a culmination of all the practices that have preceded and will succeed that point for measurement</w:t>
+        <w:t xml:space="preserve">. Seedling quality is a dynamic process that is the culmination of all the practices that have preceded that point for measurement</w:t>
       </w:r>
       <w:r>
         <w:t xml:space="preserve"> </w:t>
@@ -445,7 +445,7 @@
         <w:t xml:space="preserve">(Grossnickle, 2012)</w:t>
       </w:r>
       <w:r>
-        <w:t xml:space="preserve">. As seedlings are more acclimatized to nursery conditions than to planting site conditions, assessments of stock type performance potential does include some systematic error</w:t>
+        <w:t xml:space="preserve">. As seedlings are more acclimatized to nursery conditions than to planting site conditions, quality assessments inherently include some systematic error</w:t>
       </w:r>
       <w:r>
         <w:t xml:space="preserve"> </w:t>
@@ -470,9 +470,1351 @@
       <w:pPr>
         <w:pStyle w:val="Heading2"/>
       </w:pPr>
-      <w:bookmarkStart w:id="25" w:name="primary-stresses-affecting-nursery-tree-stock"/>
+      <w:bookmarkStart w:id="25" w:name="review-of-the-target-seedling-concept"/>
       <w:bookmarkEnd w:id="25"/>
       <w:r>
+        <w:t xml:space="preserve">Review of the 'target seedling concept'</w:t>
+      </w:r>
+    </w:p>
+    <w:p>
+      <w:pPr>
+        <w:pStyle w:val="FirstParagraph"/>
+      </w:pPr>
+      <w:r>
+        <w:t xml:space="preserve">Nursery stock can be graded by both morphological and physiological characteristics, but these characteristics must be related to out-planting performance</w:t>
+      </w:r>
+      <w:r>
+        <w:t xml:space="preserve"> </w:t>
+      </w:r>
+      <w:r>
+        <w:t xml:space="preserve">(Landis, 2011)</w:t>
+      </w:r>
+      <w:r>
+        <w:t xml:space="preserve">. Physiology and vigor can change significantly between harvest and out-planting while morphology tends not to change during that time, however, seedling morphology can serve as a proxy for physiology</w:t>
+      </w:r>
+      <w:r>
+        <w:t xml:space="preserve"> </w:t>
+      </w:r>
+      <w:r>
+        <w:t xml:space="preserve">(Pinto, 2011)</w:t>
+      </w:r>
+      <w:r>
+        <w:t xml:space="preserve">. As cheap and quick physiological tests are lacking, morphological and physiological assessments are rarely conducted together</w:t>
+      </w:r>
+      <w:r>
+        <w:t xml:space="preserve"> </w:t>
+      </w:r>
+      <w:r>
+        <w:t xml:space="preserve">(Hobbs, 1984; Pinto</w:t>
+      </w:r>
+      <w:r>
+        <w:t xml:space="preserve"> </w:t>
+      </w:r>
+      <w:r>
+        <w:rPr>
+          <w:i/>
+        </w:rPr>
+        <w:t xml:space="preserve">et al.</w:t>
+      </w:r>
+      <w:r>
+        <w:t xml:space="preserve">, 2011a)</w:t>
+      </w:r>
+      <w:r>
+        <w:t xml:space="preserve">. As a result, non-destructive measurements of seedling form and structure are commonly used as indices of quality and as surrogates for physiology.</w:t>
+      </w:r>
+    </w:p>
+    <w:p>
+      <w:pPr>
+        <w:pStyle w:val="BodyText"/>
+      </w:pPr>
+      <w:r>
+        <w:br w:type="textWrapping"/>
+      </w:r>
+      <w:r>
+        <w:t xml:space="preserve">Measuring morphology in the nursery is now standard practice and has evolved into a classification system which correlates growth and survival with specific morphological traits</w:t>
+      </w:r>
+      <w:r>
+        <w:t xml:space="preserve"> </w:t>
+      </w:r>
+      <w:r>
+        <w:t xml:space="preserve">(Ritchie, 1984; Pinto, 2011)</w:t>
+      </w:r>
+      <w:r>
+        <w:t xml:space="preserve">. The measured morphological attributes represent the cumulative series of physiological responese to resources and stresses during nursery production</w:t>
+      </w:r>
+      <w:r>
+        <w:t xml:space="preserve"> </w:t>
+      </w:r>
+      <w:r>
+        <w:t xml:space="preserve">(Mexal &amp; Landis, 1990)</w:t>
+      </w:r>
+      <w:r>
+        <w:t xml:space="preserve">. Although the physiological condition of seedlings can override morphology, the size and shape of the plant still provides a beneficial tool for nurseries to grade tree stock and evaluate potential field survival and growth</w:t>
+      </w:r>
+      <w:r>
+        <w:t xml:space="preserve"> </w:t>
+      </w:r>
+      <w:r>
+        <w:t xml:space="preserve">(Thompson, 1985)</w:t>
+      </w:r>
+      <w:r>
+        <w:t xml:space="preserve">. Thus, morphological attributes are considered a reliable measure of seedling quality as they retain their mark on the seedling identity for extended time frames after seedlings are field planted and start to grow</w:t>
+      </w:r>
+      <w:r>
+        <w:t xml:space="preserve"> </w:t>
+      </w:r>
+      <w:r>
+        <w:t xml:space="preserve">(Puttonen, 1997; Grossnickle, 2012)</w:t>
+      </w:r>
+      <w:r>
+        <w:t xml:space="preserve">.</w:t>
+      </w:r>
+    </w:p>
+    <w:p>
+      <w:pPr>
+        <w:pStyle w:val="BodyText"/>
+      </w:pPr>
+      <w:r>
+        <w:br w:type="textWrapping"/>
+      </w:r>
+      <w:r>
+        <w:t xml:space="preserve">The main morphological attributes used to address stock quality are: height, diameter and root system size</w:t>
+      </w:r>
+      <w:r>
+        <w:t xml:space="preserve"> </w:t>
+      </w:r>
+      <w:r>
+        <w:t xml:space="preserve">(Thompson, 1985; Mexal &amp; Landis, 1990; Rose</w:t>
+      </w:r>
+      <w:r>
+        <w:t xml:space="preserve"> </w:t>
+      </w:r>
+      <w:r>
+        <w:rPr>
+          <w:i/>
+        </w:rPr>
+        <w:t xml:space="preserve">et al.</w:t>
+      </w:r>
+      <w:r>
+        <w:t xml:space="preserve">, 1990; Haase, 2011; Pinto, 2011)</w:t>
+      </w:r>
+      <w:r>
+        <w:t xml:space="preserve">. Consequently, seedling quality represents how each of these attributes act together and influence one another</w:t>
+      </w:r>
+      <w:r>
+        <w:t xml:space="preserve"> </w:t>
+      </w:r>
+      <w:r>
+        <w:t xml:space="preserve">(Wightman, 1999)</w:t>
+      </w:r>
+      <w:r>
+        <w:t xml:space="preserve">. Importantly, no single morphological factor has been shown to provide a perfect prediction of out-planting success, but many are linked with aspects of seedling performance potential</w:t>
+      </w:r>
+      <w:r>
+        <w:t xml:space="preserve"> </w:t>
+      </w:r>
+      <w:r>
+        <w:t xml:space="preserve">(Mattsson, 1997; Haase &amp; Others, 2007)</w:t>
+      </w:r>
+      <w:r>
+        <w:t xml:space="preserve">. Thus, seedling morphological characteristics are best described with a combination of height, diameter and root:shoot ratio</w:t>
+      </w:r>
+      <w:r>
+        <w:t xml:space="preserve"> </w:t>
+      </w:r>
+      <w:r>
+        <w:t xml:space="preserve">(Cleary</w:t>
+      </w:r>
+      <w:r>
+        <w:t xml:space="preserve"> </w:t>
+      </w:r>
+      <w:r>
+        <w:rPr>
+          <w:i/>
+        </w:rPr>
+        <w:t xml:space="preserve">et al.</w:t>
+      </w:r>
+      <w:r>
+        <w:t xml:space="preserve">, 1978)</w:t>
+      </w:r>
+      <w:r>
+        <w:t xml:space="preserve">. Of these, height and diameter are easily the two most common parameters examined in tree stock, and minimum and maximum targets are usually established in grower specifications</w:t>
+      </w:r>
+      <w:r>
+        <w:t xml:space="preserve"> </w:t>
+      </w:r>
+      <w:r>
+        <w:t xml:space="preserve">(Thompson, 1985; Haase, 2008)</w:t>
+      </w:r>
+      <w:r>
+        <w:t xml:space="preserve">.</w:t>
+      </w:r>
+    </w:p>
+    <w:p>
+      <w:pPr>
+        <w:pStyle w:val="BodyText"/>
+      </w:pPr>
+      <w:r>
+        <w:br w:type="textWrapping"/>
+      </w:r>
+      <w:r>
+        <w:t xml:space="preserve">The realization that no single factor predicts seedling success led to the 'target seedling concept' by</w:t>
+      </w:r>
+      <w:r>
+        <w:t xml:space="preserve"> </w:t>
+      </w:r>
+      <w:r>
+        <w:t xml:space="preserve">Rose</w:t>
+      </w:r>
+      <w:r>
+        <w:t xml:space="preserve"> </w:t>
+      </w:r>
+      <w:r>
+        <w:rPr>
+          <w:i/>
+        </w:rPr>
+        <w:t xml:space="preserve">et al.</w:t>
+      </w:r>
+      <w:r>
+        <w:t xml:space="preserve"> </w:t>
+      </w:r>
+      <w:r>
+        <w:t xml:space="preserve">(1990)</w:t>
+      </w:r>
+      <w:r>
+        <w:t xml:space="preserve">, which proposes that numerous physiological and morphological seedling traits should be tracked and developed to quantitatively assess seedling performance</w:t>
+      </w:r>
+      <w:r>
+        <w:t xml:space="preserve"> </w:t>
+      </w:r>
+      <w:r>
+        <w:t xml:space="preserve">(Rose &amp; Hasse, 1995)</w:t>
+      </w:r>
+      <w:r>
+        <w:t xml:space="preserve">. An overarching aim of the target seedling approach is that seedling quality is of the utmost importance. Global adaptation of this concept has led to a suite of quality assessment criteria, that are now essential elements in seedling testing standards. It is now commonly accepted that height and diameter measurements alone do not always correlate with seedling performance following out-planting. For example, including height, stem diameter and shoot-root ratio each influence seedling tolerance to environmental stress and thus should be considered in relation to each other</w:t>
+      </w:r>
+      <w:r>
+        <w:t xml:space="preserve"> </w:t>
+      </w:r>
+      <w:r>
+        <w:t xml:space="preserve">(Cleary</w:t>
+      </w:r>
+      <w:r>
+        <w:t xml:space="preserve"> </w:t>
+      </w:r>
+      <w:r>
+        <w:rPr>
+          <w:i/>
+        </w:rPr>
+        <w:t xml:space="preserve">et al.</w:t>
+      </w:r>
+      <w:r>
+        <w:t xml:space="preserve">, 1978)</w:t>
+      </w:r>
+      <w:r>
+        <w:t xml:space="preserve">. Indices combining various morphological traits (i.e. root:shoot, height:diameter) have therefore been adopted to better assess overall seedling quality.</w:t>
+      </w:r>
+    </w:p>
+    <w:p>
+      <w:pPr>
+        <w:pStyle w:val="Heading1"/>
+      </w:pPr>
+      <w:bookmarkStart w:id="26" w:name="mini-review-of-common-morphological-indices"/>
+      <w:bookmarkEnd w:id="26"/>
+      <w:r>
+        <w:t xml:space="preserve">mini-Review of common morphological indices</w:t>
+      </w:r>
+    </w:p>
+    <w:p>
+      <w:pPr>
+        <w:pStyle w:val="Heading2"/>
+      </w:pPr>
+      <w:bookmarkStart w:id="27" w:name="aboveground-height-diametercalliper"/>
+      <w:bookmarkEnd w:id="27"/>
+      <w:r>
+        <w:t xml:space="preserve">Aboveground (Height, Diameter/Calliper)</w:t>
+      </w:r>
+    </w:p>
+    <w:p>
+      <w:pPr>
+        <w:pStyle w:val="FirstParagraph"/>
+      </w:pPr>
+      <w:r>
+        <w:t xml:space="preserve">Tree nursery standards from various countries generally focus on the 3 core parameters (height, diameter and root system size) to assess tree stock balance, albeit in different ways. The first attempts to describe an quality nursery plant usually begin with morphological characteristics, such as shoot height and stem diameter, which are then converted into grading standards</w:t>
+      </w:r>
+      <w:r>
+        <w:t xml:space="preserve"> </w:t>
+      </w:r>
+      <w:r>
+        <w:t xml:space="preserve">(Landis &amp; Dumroese, 2006)</w:t>
+      </w:r>
+      <w:r>
+        <w:t xml:space="preserve">. Metrics of shoot system size relate how available soil water and nutrients, competition for light limited seedling performance</w:t>
+      </w:r>
+      <w:r>
+        <w:t xml:space="preserve"> </w:t>
+      </w:r>
+      <w:r>
+        <w:t xml:space="preserve">(Grossnickle, 2000)</w:t>
+      </w:r>
+    </w:p>
+    <w:p>
+      <w:pPr>
+        <w:pStyle w:val="BodyText"/>
+      </w:pPr>
+      <w:r>
+        <w:t xml:space="preserve">root system size:</w:t>
+      </w:r>
+    </w:p>
+    <w:p>
+      <w:pPr>
+        <w:pStyle w:val="BodyText"/>
+      </w:pPr>
+      <w:r>
+        <w:rPr>
+          <w:i/>
+        </w:rPr>
+        <w:t xml:space="preserve">height</w:t>
+      </w:r>
+      <w:r>
+        <w:t xml:space="preserve"> </w:t>
+      </w:r>
+      <w:r>
+        <w:t xml:space="preserve">Height is considered a good estimate of photosynthetic capacity and transpirational area, suggesting a positive relationship with subsequent growth</w:t>
+      </w:r>
+      <w:r>
+        <w:t xml:space="preserve"> </w:t>
+      </w:r>
+      <w:r>
+        <w:t xml:space="preserve">(Haase &amp; Others, 2007)</w:t>
+      </w:r>
+      <w:r>
+        <w:t xml:space="preserve">. Within a nursery environment maximum shoot growth occurs at high soil water regimes and moderate to high fertility levels</w:t>
+      </w:r>
+      <w:r>
+        <w:t xml:space="preserve"> </w:t>
+      </w:r>
+      <w:r>
+        <w:t xml:space="preserve">(Mexal &amp; Landis, 1990)</w:t>
+      </w:r>
+      <w:r>
+        <w:t xml:space="preserve">. In regards to height, a quality seedling should be as tall as possible while still possessing an acceptable level of survival potential for the designated site</w:t>
+      </w:r>
+      <w:r>
+        <w:t xml:space="preserve"> </w:t>
+      </w:r>
+      <w:r>
+        <w:t xml:space="preserve">(Thompson, 1985)</w:t>
+      </w:r>
+      <w:r>
+        <w:t xml:space="preserve">. Larger seedling height, however, may have adverse effects on field success in drier sites. This is due to the fact that taller seedlings incur greater water loss by transpiration and tend to use more water, despite having greater leaf surface area for photosynythesis</w:t>
+      </w:r>
+      <w:r>
+        <w:t xml:space="preserve"> </w:t>
+      </w:r>
+      <w:r>
+        <w:t xml:space="preserve">(Carlson &amp; Miller, 1990)</w:t>
+      </w:r>
+      <w:r>
+        <w:t xml:space="preserve"> </w:t>
+      </w:r>
+      <w:r>
+        <w:t xml:space="preserve">This has led to nursery stock height being an inconsistent predictor of out-planting survival. Tree stock can this be culled for being too tall or too short, and thus with a poor R:S balance. Additionally, larger stock adds difficulty in lifting, handling and planting properly, which can negate advantages of larger size tree stock in planting success</w:t>
+      </w:r>
+      <w:r>
+        <w:t xml:space="preserve"> </w:t>
+      </w:r>
+      <w:r>
+        <w:t xml:space="preserve">(Cleary</w:t>
+      </w:r>
+      <w:r>
+        <w:t xml:space="preserve"> </w:t>
+      </w:r>
+      <w:r>
+        <w:rPr>
+          <w:i/>
+        </w:rPr>
+        <w:t xml:space="preserve">et al.</w:t>
+      </w:r>
+      <w:r>
+        <w:t xml:space="preserve">, 1978)</w:t>
+      </w:r>
+      <w:r>
+        <w:t xml:space="preserve">.</w:t>
+      </w:r>
+    </w:p>
+    <w:p>
+      <w:pPr>
+        <w:pStyle w:val="BodyText"/>
+      </w:pPr>
+      <w:r>
+        <w:br w:type="textWrapping"/>
+      </w:r>
+      <w:r>
+        <w:rPr>
+          <w:i/>
+        </w:rPr>
+        <w:t xml:space="preserve">diameter</w:t>
+      </w:r>
+      <w:r>
+        <w:t xml:space="preserve"> </w:t>
+      </w:r>
+      <w:r>
+        <w:t xml:space="preserve">Tree stock diameter (caliper) is traditionally viewed as a index for sturdiness for nursery tree stock [all cites]. Stem diameter increases concomitantly with height, but in tree nurseries this relationship is affected by growing density, fertility and pruning practices</w:t>
+      </w:r>
+      <w:r>
+        <w:t xml:space="preserve"> </w:t>
+      </w:r>
+      <w:r>
+        <w:t xml:space="preserve">(Mexal &amp; Landis, 1990)</w:t>
+      </w:r>
+      <w:r>
+        <w:t xml:space="preserve">. Positive relationships with diameter and root volume have also been noted for nursery tree stock species seedlings</w:t>
+      </w:r>
+      <w:r>
+        <w:t xml:space="preserve"> </w:t>
+      </w:r>
+      <w:r>
+        <w:t xml:space="preserve">(Dey &amp; Parker, 1997; Jacobs &amp; Seifert, 2004)</w:t>
+      </w:r>
+      <w:r>
+        <w:t xml:space="preserve">. As stem diameter is easy to measure and is positive correlated with root system size</w:t>
+      </w:r>
+      <w:r>
+        <w:t xml:space="preserve"> </w:t>
+      </w:r>
+      <w:r>
+        <w:t xml:space="preserve">(Cleary</w:t>
+      </w:r>
+      <w:r>
+        <w:t xml:space="preserve"> </w:t>
+      </w:r>
+      <w:r>
+        <w:rPr>
+          <w:i/>
+        </w:rPr>
+        <w:t xml:space="preserve">et al.</w:t>
+      </w:r>
+      <w:r>
+        <w:t xml:space="preserve">, 1978,</w:t>
+      </w:r>
+      <w:r>
+        <w:t xml:space="preserve"> </w:t>
+      </w:r>
+      <w:r>
+        <w:t xml:space="preserve">Wightman (1999)</w:t>
+      </w:r>
+      <w:r>
+        <w:t xml:space="preserve">)</w:t>
+      </w:r>
+      <w:r>
+        <w:t xml:space="preserve">, it is an operationally attractive morphological parameter for nursery grading criteria</w:t>
+      </w:r>
+      <w:r>
+        <w:t xml:space="preserve"> </w:t>
+      </w:r>
+      <w:r>
+        <w:t xml:space="preserve">(Dey &amp; Parker, 1997)</w:t>
+      </w:r>
+      <w:r>
+        <w:t xml:space="preserve">. Diameter has also been shown to be positively related to total seedling mass and performance of out-planted seedlings for a variety of nursery grown tree seedlings</w:t>
+      </w:r>
+      <w:r>
+        <w:t xml:space="preserve"> </w:t>
+      </w:r>
+      <w:r>
+        <w:t xml:space="preserve">(Thompson, 1985; Omi</w:t>
+      </w:r>
+      <w:r>
+        <w:t xml:space="preserve"> </w:t>
+      </w:r>
+      <w:r>
+        <w:rPr>
+          <w:i/>
+        </w:rPr>
+        <w:t xml:space="preserve">et al.</w:t>
+      </w:r>
+      <w:r>
+        <w:t xml:space="preserve">, 1986; Aphalo &amp; Rikala, 2003; South &amp; Mitchell, 2006; Wilson &amp; Jacobs, 2006; Zida</w:t>
+      </w:r>
+      <w:r>
+        <w:t xml:space="preserve"> </w:t>
+      </w:r>
+      <w:r>
+        <w:rPr>
+          <w:i/>
+        </w:rPr>
+        <w:t xml:space="preserve">et al.</w:t>
+      </w:r>
+      <w:r>
+        <w:t xml:space="preserve">, 2008; Bayala</w:t>
+      </w:r>
+      <w:r>
+        <w:t xml:space="preserve"> </w:t>
+      </w:r>
+      <w:r>
+        <w:rPr>
+          <w:i/>
+        </w:rPr>
+        <w:t xml:space="preserve">et al.</w:t>
+      </w:r>
+      <w:r>
+        <w:t xml:space="preserve">, 2009)</w:t>
+      </w:r>
+      <w:r>
+        <w:t xml:space="preserve">. In recent history the size of tree seedling container stock has been increasing, however evidence that subsequent increases in seedling diameter led to increased field performance is lacking</w:t>
+      </w:r>
+      <w:r>
+        <w:t xml:space="preserve"> </w:t>
+      </w:r>
+      <w:r>
+        <w:t xml:space="preserve">(South</w:t>
+      </w:r>
+      <w:r>
+        <w:t xml:space="preserve"> </w:t>
+      </w:r>
+      <w:r>
+        <w:rPr>
+          <w:i/>
+        </w:rPr>
+        <w:t xml:space="preserve">et al.</w:t>
+      </w:r>
+      <w:r>
+        <w:t xml:space="preserve">, 2005)</w:t>
+      </w:r>
+      <w:r>
+        <w:t xml:space="preserve">.</w:t>
+      </w:r>
+    </w:p>
+    <w:p>
+      <w:pPr>
+        <w:pStyle w:val="BodyText"/>
+      </w:pPr>
+      <w:r>
+        <w:t xml:space="preserve">Stem diameter at the time of planting can also predict of stem volume for several years after out-planting (Simpson 1995).</w:t>
+      </w:r>
+    </w:p>
+    <w:p>
+      <w:pPr>
+        <w:pStyle w:val="Heading3"/>
+      </w:pPr>
+      <w:bookmarkStart w:id="28" w:name="belowground-rootball-diameter-and-volume"/>
+      <w:bookmarkEnd w:id="28"/>
+      <w:r>
+        <w:t xml:space="preserve">Belowground (Rootball diameter and volume)</w:t>
+      </w:r>
+    </w:p>
+    <w:p>
+      <w:pPr>
+        <w:pStyle w:val="FirstParagraph"/>
+      </w:pPr>
+      <w:r>
+        <w:t xml:space="preserve">Root system parameters are some of the best features to characterize seedlings quality</w:t>
+      </w:r>
+      <w:r>
+        <w:t xml:space="preserve"> </w:t>
+      </w:r>
+      <w:r>
+        <w:t xml:space="preserve">(Wrzesiński, 2015)</w:t>
+      </w:r>
+      <w:r>
+        <w:t xml:space="preserve">, yet these parameters remain difficult to monitor in production tree nurseries. Recently planted seedlings will initially depend on the root system created by nursery culture</w:t>
+      </w:r>
+      <w:r>
+        <w:t xml:space="preserve"> </w:t>
+      </w:r>
+      <w:r>
+        <w:t xml:space="preserve">(Grossnickle, 2005)</w:t>
+      </w:r>
+      <w:r>
+        <w:t xml:space="preserve">, thus anticipating the potential for seedling root proliferation following transplanting could greatly improve field establishment</w:t>
+      </w:r>
+      <w:r>
+        <w:t xml:space="preserve"> </w:t>
+      </w:r>
+      <w:r>
+        <w:t xml:space="preserve">(Davis &amp; Jacobs, 2005)</w:t>
+      </w:r>
+      <w:r>
+        <w:t xml:space="preserve">. New root growth will be paramount for seedlings access water and nutrient resources following out-planting. Seedling establishment is dependent on the capacity of seedlings to rapidly initiate new roots</w:t>
+      </w:r>
+      <w:r>
+        <w:t xml:space="preserve"> </w:t>
+      </w:r>
+      <w:r>
+        <w:t xml:space="preserve">(Heiskanen &amp; Rikala, 1998,</w:t>
+      </w:r>
+      <w:r>
+        <w:t xml:space="preserve"> </w:t>
+      </w:r>
+      <w:r>
+        <w:t xml:space="preserve">Grossnickle (2005)</w:t>
+      </w:r>
+      <w:r>
+        <w:t xml:space="preserve">)</w:t>
+      </w:r>
+      <w:r>
+        <w:t xml:space="preserve">. The original root system size determines the ability of seedlings to take up water so they can initiate the establishment process</w:t>
+      </w:r>
+      <w:r>
+        <w:t xml:space="preserve"> </w:t>
+      </w:r>
+      <w:r>
+        <w:t xml:space="preserve">(Carlson &amp; Miller, 1990; Wrzesiński, 2015)</w:t>
+      </w:r>
+      <w:r>
+        <w:t xml:space="preserve">. In turn, this means that root quality parameters including rootball size, depth and container occupancy are commonly monitored to promote high out-planting success.</w:t>
+      </w:r>
+    </w:p>
+    <w:p>
+      <w:pPr>
+        <w:pStyle w:val="BodyText"/>
+      </w:pPr>
+      <w:r>
+        <w:t xml:space="preserve">/ In nusery tree stock, root volume is shown to be postively correlated with total mass, diameter, and height of tree stock after out-planting</w:t>
+      </w:r>
+      <w:r>
+        <w:t xml:space="preserve"> </w:t>
+      </w:r>
+      <w:r>
+        <w:t xml:space="preserve">(Rose</w:t>
+      </w:r>
+      <w:r>
+        <w:t xml:space="preserve"> </w:t>
+      </w:r>
+      <w:r>
+        <w:rPr>
+          <w:i/>
+        </w:rPr>
+        <w:t xml:space="preserve">et al.</w:t>
+      </w:r>
+      <w:r>
+        <w:t xml:space="preserve">, 1991; Jacobs &amp; Seifert, 2004; Jacobs</w:t>
+      </w:r>
+      <w:r>
+        <w:t xml:space="preserve"> </w:t>
+      </w:r>
+      <w:r>
+        <w:rPr>
+          <w:i/>
+        </w:rPr>
+        <w:t xml:space="preserve">et al.</w:t>
+      </w:r>
+      <w:r>
+        <w:t xml:space="preserve">, 2005)</w:t>
+      </w:r>
+      <w:r>
+        <w:t xml:space="preserve">. The size of the root system, in terms of rooting volume, also likely determines the potential for water uptake prior to new root growth</w:t>
+      </w:r>
+      <w:r>
+        <w:t xml:space="preserve"> </w:t>
+      </w:r>
+      <w:r>
+        <w:t xml:space="preserve">(Carlson, 1986)</w:t>
+      </w:r>
+      <w:r>
+        <w:t xml:space="preserve">. Root volume may not reflect root fibrosity, however, as seedlings with large fine root mass can displace the same volume as a seedlings with large tap roots</w:t>
+      </w:r>
+      <w:r>
+        <w:t xml:space="preserve"> </w:t>
+      </w:r>
+      <w:r>
+        <w:t xml:space="preserve">(Haase &amp; Others, 2007)</w:t>
+      </w:r>
+      <w:r>
+        <w:t xml:space="preserve">. Thus is importatnt for the root system to fully colonize the container and contain actively growing white roots tips. Seedlings with large numbers of lateral roots (representing active root tips) have more sites for mycorrhizal development and thus increased nutrient uptake and growth in the nursery [</w:t>
+      </w:r>
+      <w:r>
+        <w:rPr>
+          <w:i/>
+        </w:rPr>
+        <w:t xml:space="preserve">recent</w:t>
+      </w:r>
+      <w:r>
+        <w:t xml:space="preserve"> </w:t>
+      </w:r>
+      <w:r>
+        <w:t xml:space="preserve">Wilcox (1968)</w:t>
+      </w:r>
+      <w:r>
+        <w:t xml:space="preserve">;</w:t>
+      </w:r>
+      <w:r>
+        <w:t xml:space="preserve"> </w:t>
+      </w:r>
+      <w:r>
+        <w:t xml:space="preserve">Marx &amp; Barnett (1974)</w:t>
+      </w:r>
+      <w:r>
+        <w:t xml:space="preserve">;</w:t>
+      </w:r>
+      <w:r>
+        <w:t xml:space="preserve"> </w:t>
+      </w:r>
+      <w:r>
+        <w:t xml:space="preserve">Mitchell</w:t>
+      </w:r>
+      <w:r>
+        <w:t xml:space="preserve"> </w:t>
+      </w:r>
+      <w:r>
+        <w:rPr>
+          <w:i/>
+        </w:rPr>
+        <w:t xml:space="preserve">et al.</w:t>
+      </w:r>
+      <w:r>
+        <w:t xml:space="preserve"> </w:t>
+      </w:r>
+      <w:r>
+        <w:t xml:space="preserve">(1984)</w:t>
+      </w:r>
+      <w:r>
+        <w:t xml:space="preserve">;].</w:t>
+      </w:r>
+    </w:p>
+    <w:p>
+      <w:pPr>
+        <w:pStyle w:val="BodyText"/>
+      </w:pPr>
+      <w:r>
+        <w:rPr>
+          <w:i/>
+        </w:rPr>
+        <w:t xml:space="preserve">Importantly, lateral root morphology are not consistent across seedlings when predicting growth (davis cites), not enough cites and species.</w:t>
+      </w:r>
+    </w:p>
+    <w:p>
+      <w:pPr>
+        <w:pStyle w:val="BodyText"/>
+      </w:pPr>
+      <w:r>
+        <w:t xml:space="preserve">As new root must regenerate from the original out-planted root system, it is vital to also assess root distribution patterns of nursery tree stock</w:t>
+      </w:r>
+      <w:r>
+        <w:t xml:space="preserve">(Watson &amp; Himelick, 1982)</w:t>
+      </w:r>
+      <w:r>
+        <w:t xml:space="preserve">. If early stage root systems are disturbed in container or nursery manipulation, the root growth form can be permanently altered, sometimes with detrimental effects</w:t>
+      </w:r>
+      <w:r>
+        <w:t xml:space="preserve"> </w:t>
+      </w:r>
+      <w:r>
+        <w:t xml:space="preserve">(Thompson, 1985)</w:t>
+      </w:r>
+      <w:r>
+        <w:t xml:space="preserve">. A potential issue with the large increase in containerized seedlings is that seedlings are subject to root-binding and spiraling, which can negatively affect out-planting performance for years</w:t>
+      </w:r>
+      <w:r>
+        <w:t xml:space="preserve"> </w:t>
+      </w:r>
+      <w:r>
+        <w:t xml:space="preserve">(Cleary</w:t>
+      </w:r>
+      <w:r>
+        <w:t xml:space="preserve"> </w:t>
+      </w:r>
+      <w:r>
+        <w:rPr>
+          <w:i/>
+        </w:rPr>
+        <w:t xml:space="preserve">et al.</w:t>
+      </w:r>
+      <w:r>
+        <w:t xml:space="preserve">, 1978)</w:t>
+      </w:r>
+      <w:r>
+        <w:t xml:space="preserve">. If left too long, root systems become bound with disproportiante large thick roots and dense root mats at the bottom of the rootball</w:t>
+      </w:r>
+      <w:r>
+        <w:t xml:space="preserve"> </w:t>
+      </w:r>
+      <w:r>
+        <w:t xml:space="preserve">(Ford, 2014)</w:t>
+      </w:r>
+      <w:r>
+        <w:t xml:space="preserve">. Root binding occurs when a plant has roots too large for its container resulting in a reduction in field performance or root growth potential, which is a constant concern for tree nurseries</w:t>
+      </w:r>
+      <w:r>
+        <w:t xml:space="preserve"> </w:t>
+      </w:r>
+      <w:r>
+        <w:t xml:space="preserve">(South &amp; Mitchell, 2006)</w:t>
+      </w:r>
+      <w:r>
+        <w:t xml:space="preserve">. J-rooting occurs when a seedling is improperly planted into container growing media and can manifest into a source of structural weakness at the soil interface as the tree grows</w:t>
+      </w:r>
+      <w:r>
+        <w:t xml:space="preserve"> </w:t>
+      </w:r>
+      <w:r>
+        <w:t xml:space="preserve">(Moore, 2001)</w:t>
+      </w:r>
+      <w:r>
+        <w:t xml:space="preserve">. Root spiraling has the potential to girdle the tree over time as they restrict the flow of water through the root-crown area</w:t>
+      </w:r>
+      <w:r>
+        <w:t xml:space="preserve"> </w:t>
+      </w:r>
+      <w:r>
+        <w:t xml:space="preserve">(Moore, 2001)</w:t>
+      </w:r>
+      <w:r>
+        <w:t xml:space="preserve">. Root spiraling was found occur in all</w:t>
+      </w:r>
+      <w:r>
+        <w:t xml:space="preserve"> </w:t>
+      </w:r>
+      <w:r>
+        <w:rPr>
+          <w:i/>
+        </w:rPr>
+        <w:t xml:space="preserve">Pinus pinea</w:t>
+      </w:r>
+      <w:r>
+        <w:t xml:space="preserve"> </w:t>
+      </w:r>
+      <w:r>
+        <w:t xml:space="preserve">seedlings grown in containers, however, spiraling had no affect on success following out-planting</w:t>
+      </w:r>
+      <w:r>
+        <w:t xml:space="preserve"> </w:t>
+      </w:r>
+      <w:r>
+        <w:t xml:space="preserve">(Dominguez-Lerena</w:t>
+      </w:r>
+      <w:r>
+        <w:t xml:space="preserve"> </w:t>
+      </w:r>
+      <w:r>
+        <w:rPr>
+          <w:i/>
+        </w:rPr>
+        <w:t xml:space="preserve">et al.</w:t>
+      </w:r>
+      <w:r>
+        <w:t xml:space="preserve">, 2006)</w:t>
+      </w:r>
+      <w:r>
+        <w:t xml:space="preserve">.</w:t>
+      </w:r>
+    </w:p>
+    <w:p>
+      <w:pPr>
+        <w:pStyle w:val="Heading2"/>
+      </w:pPr>
+      <w:bookmarkStart w:id="29" w:name="pitfalls-with-morphological-assessments-and-single-parameter-relationships"/>
+      <w:bookmarkEnd w:id="29"/>
+      <w:r>
+        <w:t xml:space="preserve">Pitfalls with morphological assessments and single parameter relationships</w:t>
+      </w:r>
+    </w:p>
+    <w:p>
+      <w:pPr>
+        <w:pStyle w:val="FirstParagraph"/>
+      </w:pPr>
+      <w:r>
+        <w:t xml:space="preserve">Issues with using only morphological assessments, especially involving single parameter estimates of quality, have long been recognized has having overly large variation. Use of simple morphological variables to predict absolute growth often fail to explain large proportions of variation out-planted seedling growth</w:t>
+      </w:r>
+      <w:r>
+        <w:t xml:space="preserve"> </w:t>
+      </w:r>
+      <w:r>
+        <w:t xml:space="preserve">(Pinto</w:t>
+      </w:r>
+      <w:r>
+        <w:t xml:space="preserve"> </w:t>
+      </w:r>
+      <w:r>
+        <w:rPr>
+          <w:i/>
+        </w:rPr>
+        <w:t xml:space="preserve">et al.</w:t>
+      </w:r>
+      <w:r>
+        <w:t xml:space="preserve">, 2011b)</w:t>
+      </w:r>
+      <w:r>
+        <w:t xml:space="preserve">. For example,</w:t>
+      </w:r>
+      <w:r>
+        <w:t xml:space="preserve"> </w:t>
+      </w:r>
+      <w:r>
+        <w:t xml:space="preserve">Wakeley (1954)</w:t>
+      </w:r>
+      <w:r>
+        <w:t xml:space="preserve"> </w:t>
+      </w:r>
+      <w:r>
+        <w:t xml:space="preserve">first noted how morphological assessments of root collar diameter and height led to unreliable grades of survival and growth in longleaf and slash pine seedlings. Additionally, measurements of root system morphology can be destructive and time consuming, which limits their application in nursery cultural practices</w:t>
+      </w:r>
+      <w:r>
+        <w:t xml:space="preserve"> </w:t>
+      </w:r>
+      <w:r>
+        <w:t xml:space="preserve">(Jacobs &amp; Seifert, 2004)</w:t>
+      </w:r>
+      <w:r>
+        <w:t xml:space="preserve">. Although morphological parameters can assess seedling size, growth potential and shoot to root balance; they may also not accurately capture seedling physiological quality</w:t>
+      </w:r>
+      <w:r>
+        <w:t xml:space="preserve"> </w:t>
+      </w:r>
+      <w:r>
+        <w:t xml:space="preserve">(Mexal &amp; Landis, 1990,</w:t>
+      </w:r>
+      <w:r>
+        <w:t xml:space="preserve"> </w:t>
+      </w:r>
+      <w:r>
+        <w:t xml:space="preserve">Grossnickle (2012)</w:t>
+      </w:r>
+      <w:r>
+        <w:t xml:space="preserve">)</w:t>
+      </w:r>
+      <w:r>
+        <w:t xml:space="preserve">. Unfavorable morphological grades of seedlings may therefore occur, without actually inferring different capacities for field success. This issue represents a fundamental problem for the nursery industry, yet morphological indices still likely represent the most cost-effective standard practice.</w:t>
+      </w:r>
+    </w:p>
+    <w:p>
+      <w:pPr>
+        <w:pStyle w:val="Heading1"/>
+      </w:pPr>
+      <w:bookmarkStart w:id="30" w:name="building-quantitaive-links-between-morphological-parameters-above-and-bewlow-ground"/>
+      <w:bookmarkEnd w:id="30"/>
+      <w:r>
+        <w:t xml:space="preserve">Building quantitaive links between morphological parameters above and bewlow ground</w:t>
+      </w:r>
+    </w:p>
+    <w:p>
+      <w:pPr>
+        <w:pStyle w:val="FirstParagraph"/>
+      </w:pPr>
+      <w:r>
+        <w:t xml:space="preserve">Insufficient grading rules of morphological parameters, may not capture natural variation in tree stock, and may lead to culling of stock that capable of surviving at a high rate. Multiple regression models have been shown to better predict seedling quality than with single parameters</w:t>
+      </w:r>
+      <w:r>
+        <w:t xml:space="preserve"> </w:t>
+      </w:r>
+      <w:r>
+        <w:t xml:space="preserve">(Jacobs</w:t>
+      </w:r>
+      <w:r>
+        <w:t xml:space="preserve"> </w:t>
+      </w:r>
+      <w:r>
+        <w:rPr>
+          <w:i/>
+        </w:rPr>
+        <w:t xml:space="preserve">et al.</w:t>
+      </w:r>
+      <w:r>
+        <w:t xml:space="preserve">, 2005)</w:t>
+      </w:r>
+      <w:r>
+        <w:t xml:space="preserve">. Morphological indexes, including combinations of two or more morphological measurements, are used to describe an overall beneficial seedling attribute that corresponds to field performance better than any individual parameter</w:t>
+      </w:r>
+      <w:r>
+        <w:t xml:space="preserve"> </w:t>
+      </w:r>
+      <w:r>
+        <w:t xml:space="preserve">(Thompson, 1985)</w:t>
+      </w:r>
+      <w:r>
+        <w:t xml:space="preserve">. Morphological indexes generally separate into 2 categories. First, are indices that combine morphological parameters to describe aspects of the aboveground architecture of plant. Second, are combinations of parameters above- and belowground which offer some assessment of overall seedling balance.</w:t>
+      </w:r>
+    </w:p>
+    <w:p>
+      <w:pPr>
+        <w:pStyle w:val="BodyText"/>
+      </w:pPr>
+      <w:r>
+        <w:t xml:space="preserve">Tree slenderness index, calulated as the height:diameter ratio, is indicative of a plants taper and reflects an ability to withstand physical damage</w:t>
+      </w:r>
+      <w:r>
+        <w:t xml:space="preserve"> </w:t>
+      </w:r>
+      <w:r>
+        <w:t xml:space="preserve">(Peterson, 1997)</w:t>
+      </w:r>
+      <w:r>
+        <w:t xml:space="preserve">. When slenderness is too high plants have decreasing stability in the field , and the root system may be insufficient to support the shoot biomass under droughty planting conditions</w:t>
+      </w:r>
+      <w:r>
+        <w:t xml:space="preserve"> </w:t>
+      </w:r>
+      <w:r>
+        <w:t xml:space="preserve">(Haase &amp; Others, 2007; Ford, 2014)</w:t>
+      </w:r>
+      <w:r>
+        <w:t xml:space="preserve">. The slenderness index was correlated with mortality in</w:t>
+      </w:r>
+      <w:r>
+        <w:t xml:space="preserve"> </w:t>
+      </w:r>
+      <w:r>
+        <w:rPr>
+          <w:b/>
+        </w:rPr>
+        <w:t xml:space="preserve">Pinus patula</w:t>
+      </w:r>
+      <w:r>
+        <w:t xml:space="preserve"> </w:t>
+      </w:r>
+      <w:r>
+        <w:t xml:space="preserve">seedlings, suggesting it may serve as a good indices of survival</w:t>
+      </w:r>
+      <w:r>
+        <w:t xml:space="preserve"> </w:t>
+      </w:r>
+      <w:r>
+        <w:t xml:space="preserve">(Bayley &amp; Kietzka, 1997)</w:t>
+      </w:r>
+      <w:r>
+        <w:t xml:space="preserve">, however is was not related to field performance in Silver birch</w:t>
+      </w:r>
+      <w:r>
+        <w:t xml:space="preserve"> </w:t>
+      </w:r>
+      <w:r>
+        <w:t xml:space="preserve">(Aphalo &amp; Rikala, 2003)</w:t>
+      </w:r>
+      <w:r>
+        <w:t xml:space="preserve">.This disagreement likely arise from focusing only on aboveground grading criteria, which ignores the importance of root system morphology in growth and field survival and may not adequately identify potential for out-planting success</w:t>
+      </w:r>
+      <w:r>
+        <w:t xml:space="preserve"> </w:t>
+      </w:r>
+      <w:r>
+        <w:t xml:space="preserve">(Schultz</w:t>
+      </w:r>
+      <w:r>
+        <w:t xml:space="preserve"> </w:t>
+      </w:r>
+      <w:r>
+        <w:rPr>
+          <w:i/>
+        </w:rPr>
+        <w:t xml:space="preserve">et al.</w:t>
+      </w:r>
+      <w:r>
+        <w:t xml:space="preserve">, 1990)</w:t>
+      </w:r>
+      <w:r>
+        <w:t xml:space="preserve">.</w:t>
+      </w:r>
+    </w:p>
+    <w:p>
+      <w:pPr>
+        <w:pStyle w:val="BodyText"/>
+      </w:pPr>
+      <w:r>
+        <w:t xml:space="preserve">Thus the question arises of whether grading aboveground metrics of seedlings size alone are sufficient to capture the state of the entire seedling. However, combining above and belowground indices of seedling quality will more reliably predict seedling field performance.</w:t>
+      </w:r>
+    </w:p>
+    <w:p>
+      <w:pPr>
+        <w:pStyle w:val="BodyText"/>
+      </w:pPr>
+      <w:r>
+        <w:t xml:space="preserve">Typically considered as R:S but this parameter is not cheaply measured in production nurseries. As RCD has been shown to correlate with the size of the roots system it seems relevant to include morphological indexes which contain RCD with container size (is RCD vs container diameter or volume as in</w:t>
+      </w:r>
+      <w:r>
+        <w:t xml:space="preserve"> </w:t>
+      </w:r>
+      <w:r>
+        <w:t xml:space="preserve">South &amp; Mitchell (2006)</w:t>
+      </w:r>
+      <w:r>
+        <w:t xml:space="preserve">)</w:t>
+      </w:r>
+    </w:p>
+    <w:p>
+      <w:pPr>
+        <w:pStyle w:val="BodyText"/>
+      </w:pPr>
+      <w:r>
+        <w:rPr>
+          <w:i/>
+        </w:rPr>
+        <w:t xml:space="preserve">morphological indexes</w:t>
+      </w:r>
+      <w:r>
+        <w:t xml:space="preserve"> </w:t>
+      </w:r>
+      <w:r>
+        <w:t xml:space="preserve">R:S = water uptake to loss relative canopy to root-ball volume</w:t>
+      </w:r>
+    </w:p>
+    <w:p>
+      <w:pPr>
+        <w:pStyle w:val="BodyText"/>
+      </w:pPr>
+      <w:r>
+        <w:rPr>
+          <w:i/>
+        </w:rPr>
+        <w:t xml:space="preserve">1. Tree stock balance: relationship between 'Size Index' and Rootball Volume</w:t>
+      </w:r>
+      <w:r>
+        <w:br w:type="textWrapping"/>
+      </w:r>
+      <w:r>
+        <w:t xml:space="preserve">2. Size Index (as Height x Caliper) (caliper or root collar diameter) *4. Rootball (volume) (RGP)</w:t>
+      </w:r>
+    </w:p>
+    <w:p>
+      <w:pPr>
+        <w:pStyle w:val="Heading2"/>
+      </w:pPr>
+      <w:bookmarkStart w:id="31" w:name="review-of-root-shoot-balance-need-strong-section-here-in-terms-of-ecology-and-nurser-specifics"/>
+      <w:bookmarkEnd w:id="31"/>
+      <w:r>
+        <w:t xml:space="preserve">Review of Root : Shoot balance (need strong section here in terms of ecology and nurser specifics)</w:t>
+      </w:r>
+    </w:p>
+    <w:p>
+      <w:pPr>
+        <w:pStyle w:val="FirstParagraph"/>
+      </w:pPr>
+      <w:r>
+        <w:t xml:space="preserve">Combinations of root and shoot morphological characteristics may be better able to predict growth potentials and possibly out-planting success than simple shoot parameters. The challenge facing nursery growers producing trees is to not only optimize canopy growth but to ensure that the root and shoot systems are properly managed, especially with container production systems which affects the quality of the root systems</w:t>
+      </w:r>
+      <w:r>
+        <w:t xml:space="preserve"> </w:t>
+      </w:r>
+      <w:r>
+        <w:t xml:space="preserve">(Moore, 2001)</w:t>
+      </w:r>
+      <w:r>
+        <w:t xml:space="preserve">.Transplant success and establishment is dependent on the chain of events from propagation and production, to harvest and transport, to transplanting and aftercare</w:t>
+      </w:r>
+      <w:r>
+        <w:t xml:space="preserve"> </w:t>
+      </w:r>
+      <w:r>
+        <w:t xml:space="preserve">(Struve &amp; Others, 2009)</w:t>
+      </w:r>
+      <w:r>
+        <w:t xml:space="preserve">. To be established, a transplanted tree must generate a root system so that shoot growth is comparable to a non-transplanted tree</w:t>
+      </w:r>
+      <w:r>
+        <w:t xml:space="preserve"> </w:t>
+      </w:r>
+      <w:r>
+        <w:t xml:space="preserve">(Watson</w:t>
+      </w:r>
+      <w:r>
+        <w:t xml:space="preserve"> </w:t>
+      </w:r>
+      <w:r>
+        <w:rPr>
+          <w:i/>
+        </w:rPr>
+        <w:t xml:space="preserve">et al.</w:t>
+      </w:r>
+      <w:r>
+        <w:t xml:space="preserve">, 1997)</w:t>
+      </w:r>
+      <w:r>
+        <w:t xml:space="preserve">. Establishment likely different for different stock types, such as large vs small caliper trees. The ability to re-establish a balance between above and belowground growth will depend on the rate of root growth potential, even with shoot growth being typically suppressed initially</w:t>
+      </w:r>
+      <w:r>
+        <w:t xml:space="preserve"> </w:t>
+      </w:r>
+      <w:r>
+        <w:t xml:space="preserve">(Struve &amp; Others, 2009)</w:t>
+      </w:r>
+      <w:r>
+        <w:t xml:space="preserve">. Larger trees generally require a longer time to produce a root system compared to smaller trees</w:t>
+      </w:r>
+      <w:r>
+        <w:t xml:space="preserve"> </w:t>
+      </w:r>
+      <w:r>
+        <w:t xml:space="preserve">(Watson, 2005)</w:t>
+      </w:r>
+      <w:r>
+        <w:t xml:space="preserve">, which may affect out-planting success. An imbalance above and belowground can put larger tree stock at higher risk of transplant shock, thus eliminating the increased survivability usually seen over smaller seedlings (south and Mitchell 1999).</w:t>
+      </w:r>
+    </w:p>
+    <w:p>
+      <w:pPr>
+        <w:pStyle w:val="BodyText"/>
+      </w:pPr>
+      <w:r>
+        <w:br w:type="textWrapping"/>
+      </w:r>
+      <w:r>
+        <w:t xml:space="preserve">Proper R:S balance is an important morphological attribute because it is a measure of seedling water loss and water uptake capacity at the time of planting (Ritchie 1984; Thompson 1985; Burdett 1990; Grossnickle 2000), although this does not always translate into reduced water stress post-planting</w:t>
+      </w:r>
+      <w:r>
+        <w:t xml:space="preserve"> </w:t>
+      </w:r>
+      <w:r>
+        <w:t xml:space="preserve">(Lamhamed</w:t>
+      </w:r>
+      <w:r>
+        <w:t xml:space="preserve"> </w:t>
+      </w:r>
+      <w:r>
+        <w:rPr>
+          <w:i/>
+        </w:rPr>
+        <w:t xml:space="preserve">et al.</w:t>
+      </w:r>
+      <w:r>
+        <w:t xml:space="preserve">, 1997)</w:t>
+      </w:r>
+      <w:r>
+        <w:t xml:space="preserve">. The shoot-root ratio represents the balance between the transpirational area (shoot) and the water absorbing area (root) of a seedling</w:t>
+      </w:r>
+      <w:r>
+        <w:t xml:space="preserve"> </w:t>
+      </w:r>
+      <w:r>
+        <w:t xml:space="preserve">(Thompson, 1985)</w:t>
+      </w:r>
+      <w:r>
+        <w:t xml:space="preserve">. Higher root:shoot ratio may result in more favorable water relations,lower shoot maintenance requirements and thus faster growth rates</w:t>
+      </w:r>
+      <w:r>
+        <w:t xml:space="preserve"> </w:t>
+      </w:r>
+      <w:r>
+        <w:t xml:space="preserve">(Close</w:t>
+      </w:r>
+      <w:r>
+        <w:t xml:space="preserve"> </w:t>
+      </w:r>
+      <w:r>
+        <w:rPr>
+          <w:i/>
+        </w:rPr>
+        <w:t xml:space="preserve">et al.</w:t>
+      </w:r>
+      <w:r>
+        <w:t xml:space="preserve">, 2010)</w:t>
+      </w:r>
+      <w:r>
+        <w:t xml:space="preserve">. Above the optimum shoot:root ratio, survival decreases with increased allocation to shoots as evaporative surface exceeds water uptake capacity, while below optimal shoot:root ratios, decreases drought survival due to a lack of photosynthetic capacity to produce needed carbohydrate reserves</w:t>
+      </w:r>
+      <w:r>
+        <w:t xml:space="preserve"> </w:t>
+      </w:r>
+      <w:r>
+        <w:t xml:space="preserve">(Cregg, 1994)</w:t>
+      </w:r>
+      <w:r>
+        <w:t xml:space="preserve">. This is mainly a issue of an imbalanced root:shoot ratio, which affects water uptake and the ability to develop new roots</w:t>
+      </w:r>
+      <w:r>
+        <w:t xml:space="preserve"> </w:t>
+      </w:r>
+      <w:r>
+        <w:t xml:space="preserve">(cites from gross2012, Haase &amp; Others, 2007)</w:t>
+      </w:r>
+      <w:r>
+        <w:t xml:space="preserve">, ].</w:t>
+      </w:r>
+      <w:r>
+        <w:br w:type="textWrapping"/>
+      </w:r>
+      <w:r>
+        <w:t xml:space="preserve">From a structural point of view, the shoot and root system should also be balanced to ensure the stability of the seedling in the years following out-planting. To avoid toppling, the shoot system need not be to tall relative to the root system. Additionally, the root system should be of sufficient size to anchor the tree and the caliper of the shoot system should be developed enough to provide stability against mechanical forcing. In nursery trees, it is important that the shoot not be too tall relative to the stem diameter and that the shoot mass not be too large relative to the roots</w:t>
+      </w:r>
+      <w:r>
+        <w:t xml:space="preserve"> </w:t>
+      </w:r>
+      <w:r>
+        <w:t xml:space="preserve">(Haase, 2008)</w:t>
+      </w:r>
+      <w:r>
+        <w:t xml:space="preserve">. A vigorous fast-growing shoot has to be supported and balanced by a vigorous root system (Nielsen 1992).</w:t>
+      </w:r>
+    </w:p>
+    <w:p>
+      <w:pPr>
+        <w:pStyle w:val="BodyText"/>
+      </w:pPr>
+      <w:r>
+        <w:br w:type="textWrapping"/>
+      </w:r>
+      <w:r>
+        <w:t xml:space="preserve">Shoot-root ratios can be confounded in quality assessment when a low value does not reflects a thick taproot system instead of a large fibrous roots= system, which offers limited surface area necessary for water absorption</w:t>
+      </w:r>
+      <w:r>
+        <w:t xml:space="preserve"> </w:t>
+      </w:r>
+      <w:r>
+        <w:t xml:space="preserve">(Ambebe</w:t>
+      </w:r>
+      <w:r>
+        <w:t xml:space="preserve"> </w:t>
+      </w:r>
+      <w:r>
+        <w:rPr>
+          <w:i/>
+        </w:rPr>
+        <w:t xml:space="preserve">et al.</w:t>
+      </w:r>
+      <w:r>
+        <w:t xml:space="preserve">, 2013)</w:t>
+      </w:r>
+      <w:r>
+        <w:t xml:space="preserve">. This highlights the need to combine R:S assessments with other aspects of seedlings morphology. Improved root:shoot ratios have been shown to be positively correlated with height growth in for seedlings [Larsen1998, others?]. Overall, a nursery may also choose to manage root:shoot balance differently when tree stock are destined to be out-planted in either arid or well irrigated environments.</w:t>
+      </w:r>
+    </w:p>
+    <w:p>
+      <w:pPr>
+        <w:pStyle w:val="BodyText"/>
+      </w:pPr>
+      <w:r>
+        <w:br w:type="textWrapping"/>
+      </w:r>
+      <w:r>
+        <w:rPr>
+          <w:i/>
+        </w:rPr>
+        <w:t xml:space="preserve">nurseries, how to achieve root:shoot assessment without destroying plants???</w:t>
+      </w:r>
+      <w:r>
+        <w:t xml:space="preserve"> </w:t>
+      </w:r>
+      <w:r>
+        <w:t xml:space="preserve">The issue of a lack of standardized method for determining root:shoot ratios in nursery plants raised by</w:t>
+      </w:r>
+      <w:r>
+        <w:t xml:space="preserve"> </w:t>
+      </w:r>
+      <w:r>
+        <w:t xml:space="preserve">Lavender (1984)</w:t>
+      </w:r>
+      <w:r>
+        <w:t xml:space="preserve"> </w:t>
+      </w:r>
+      <w:r>
+        <w:t xml:space="preserve">still exists today.In is difficult to determine a quantity of roots that should exist for individual tree stock, thus, R:S are used to when evaluating overall plant size and predicting field survival</w:t>
+      </w:r>
+      <w:r>
+        <w:t xml:space="preserve"> </w:t>
+      </w:r>
+      <w:r>
+        <w:t xml:space="preserve">(Thompson, 1985)</w:t>
+      </w:r>
+      <w:r>
+        <w:t xml:space="preserve">. However, volume based methods are still destructive and not necessarily cost effective for production nurseries (SI has mass to root size). Under managed nurseries environments, catered to support tree stock growth, it will be difficult to develop an adequate index of root:shoot balance that will cover the saleable period for any given stock type. From an economic standpoint, nurseries must minimize the amount of seedlings that they destructively harvest when evaluating root shoot balance. Thus, non-destructive morphological parameters are commonly used to assess tree stock balance. How effective these are is still a matter of contention</w:t>
+      </w:r>
+    </w:p>
+    <w:p>
+      <w:pPr>
+        <w:pStyle w:val="Heading2"/>
+      </w:pPr>
+      <w:bookmarkStart w:id="32" w:name="primary-stresses-affecting-nursery-tree-stock"/>
+      <w:bookmarkEnd w:id="32"/>
+      <w:r>
         <w:t xml:space="preserve">Primary stresses affecting nursery tree stock</w:t>
       </w:r>
     </w:p>
@@ -562,1389 +1904,15 @@
       </w:r>
       <w:r>
         <w:rPr>
-          <w:i/>
-        </w:rPr>
-        <w:t xml:space="preserve">AS 2303:2015 Tree stock for landscape use</w:t>
-      </w:r>
-      <w:r>
-        <w:t xml:space="preserve">, 2015)</w:t>
-      </w:r>
-      <w:r>
-        <w:t xml:space="preserve">.</w:t>
-      </w:r>
-    </w:p>
-    <w:p>
-      <w:pPr>
-        <w:pStyle w:val="Heading2"/>
-      </w:pPr>
-      <w:bookmarkStart w:id="26" w:name="review-of-the-target-seedling-approach"/>
-      <w:bookmarkEnd w:id="26"/>
-      <w:r>
-        <w:t xml:space="preserve">Review of the target seedling approach</w:t>
-      </w:r>
-    </w:p>
-    <w:p>
-      <w:pPr>
-        <w:pStyle w:val="FirstParagraph"/>
-      </w:pPr>
-      <w:r>
-        <w:t xml:space="preserve">Nursery stock can be graded by both morphological and physiological characteristics, but these characteristics must be related to out-planting performance</w:t>
-      </w:r>
-      <w:r>
-        <w:t xml:space="preserve"> </w:t>
-      </w:r>
-      <w:r>
-        <w:t xml:space="preserve">(Landis &amp; Others, 2011)</w:t>
-      </w:r>
-      <w:r>
-        <w:t xml:space="preserve">. Physiology and vigor can change significantly between harvest and out-planting while morphology tends not to change during that time, however, seedling morphology can serve as a proxy for physiology</w:t>
-      </w:r>
-      <w:r>
-        <w:t xml:space="preserve"> </w:t>
-      </w:r>
-      <w:r>
-        <w:t xml:space="preserve">(Pinto &amp; Others, 2011)</w:t>
-      </w:r>
-      <w:r>
-        <w:t xml:space="preserve">. As cheap and quick physiolgogical tests physiolgoical tests are lacking morphological and physiological assessments are rarely conducted together</w:t>
-      </w:r>
-      <w:r>
-        <w:t xml:space="preserve"> </w:t>
-      </w:r>
-      <w:r>
-        <w:t xml:space="preserve">(Hobbs, 1984; Pinto</w:t>
-      </w:r>
-      <w:r>
-        <w:t xml:space="preserve"> </w:t>
-      </w:r>
-      <w:r>
-        <w:rPr>
-          <w:i/>
-        </w:rPr>
-        <w:t xml:space="preserve">et al.</w:t>
-      </w:r>
-      <w:r>
-        <w:t xml:space="preserve">, 2011a)</w:t>
-      </w:r>
-      <w:r>
-        <w:t xml:space="preserve">. Thus, tree nurseries commonly asses tree stock by focusing soley on characteristics of seedlings morphology, including non-destructive measurements of form and structure, as indices of quality and as surrogates for physiology.</w:t>
-      </w:r>
-    </w:p>
-    <w:p>
-      <w:pPr>
-        <w:pStyle w:val="BodyText"/>
-      </w:pPr>
-      <w:r>
-        <w:br w:type="textWrapping"/>
-      </w:r>
-      <w:r>
-        <w:t xml:space="preserve">Measuring morphology in the nursery is standard practice because it easily tracks growth and describes seedlings at harvest, and has thus evolved into classification which correlates seedling survival and growth with specific morphological traits</w:t>
-      </w:r>
-      <w:r>
-        <w:t xml:space="preserve"> </w:t>
-      </w:r>
-      <w:r>
-        <w:t xml:space="preserve">(Ritchie, 1984; Pinto &amp; Others, 2011)</w:t>
-      </w:r>
-      <w:r>
-        <w:t xml:space="preserve">. The morphological attributes of seedlings represent the cumulative series of physiological processes responding to resources and stresses during nursery production</w:t>
-      </w:r>
-      <w:r>
-        <w:t xml:space="preserve"> </w:t>
-      </w:r>
-      <w:r>
-        <w:t xml:space="preserve">(Mexal &amp; Landis, 1990)</w:t>
-      </w:r>
-      <w:r>
-        <w:t xml:space="preserve">. Morphological attributes are considered a reliable measure of seedling quality as they retain their mark on the seedling identity for extended time frames after seedlings are field planted and start to grow</w:t>
-      </w:r>
-      <w:r>
-        <w:t xml:space="preserve"> </w:t>
-      </w:r>
-      <w:r>
-        <w:t xml:space="preserve">(Puttonen, 1997,</w:t>
-      </w:r>
-      <w:r>
-        <w:t xml:space="preserve"> </w:t>
-      </w:r>
-      <w:r>
-        <w:t xml:space="preserve">Grossnickle (2012)</w:t>
+          <w:b/>
+        </w:rPr>
+        <w:t xml:space="preserve">???</w:t>
       </w:r>
       <w:r>
         <w:t xml:space="preserve">)</w:t>
       </w:r>
       <w:r>
-        <w:t xml:space="preserve">. Although the physiological condition of seedlings can override morphology, the size and shape of the plant still provides a beneficial tool for nurseries to grade tree stock and evaluate potential field survival and growth</w:t>
-      </w:r>
-      <w:r>
-        <w:t xml:space="preserve"> </w:t>
-      </w:r>
-      <w:r>
-        <w:t xml:space="preserve">(Thompson, 1985)</w:t>
-      </w:r>
-      <w:r>
-        <w:t xml:space="preserve">.</w:t>
-      </w:r>
-    </w:p>
-    <w:p>
-      <w:pPr>
-        <w:pStyle w:val="BodyText"/>
-      </w:pPr>
-      <w:r>
-        <w:br w:type="textWrapping"/>
-      </w:r>
-      <w:r>
-        <w:t xml:space="preserve">The main morphological attributes used to address stock quality are: height, diameter and root system size</w:t>
-      </w:r>
-      <w:r>
-        <w:t xml:space="preserve"> </w:t>
-      </w:r>
-      <w:r>
-        <w:t xml:space="preserve">(Thompson, 1985; Mexal &amp; Landis, 1990; Rose</w:t>
-      </w:r>
-      <w:r>
-        <w:t xml:space="preserve"> </w:t>
-      </w:r>
-      <w:r>
-        <w:rPr>
-          <w:i/>
-        </w:rPr>
-        <w:t xml:space="preserve">et al.</w:t>
-      </w:r>
-      <w:r>
-        <w:t xml:space="preserve">, 1990; Haase, 2011; Pinto &amp; Others, 2011)</w:t>
-      </w:r>
-      <w:r>
-        <w:t xml:space="preserve">. Consequently, seedling quality represents how each of these attributes act together and influence one another</w:t>
-      </w:r>
-      <w:r>
-        <w:t xml:space="preserve"> </w:t>
-      </w:r>
-      <w:r>
-        <w:t xml:space="preserve">(Wightman, 1999)</w:t>
-      </w:r>
-      <w:r>
-        <w:t xml:space="preserve">. Importantly, no single morphological factor has been shown to provide a perfect prediction of out-planting success, but many are linked with aspects of seedling performance potential</w:t>
-      </w:r>
-      <w:r>
-        <w:t xml:space="preserve"> </w:t>
-      </w:r>
-      <w:r>
-        <w:t xml:space="preserve">(Mattsson, 1997; Haase &amp; Others, 2007)</w:t>
-      </w:r>
-      <w:r>
-        <w:t xml:space="preserve">. Seedling morphological characteristics are best described with a combination of height, diameter, and root:shoot ratio</w:t>
-      </w:r>
-      <w:r>
-        <w:t xml:space="preserve"> </w:t>
-      </w:r>
-      <w:r>
-        <w:t xml:space="preserve">(Cleary</w:t>
-      </w:r>
-      <w:r>
-        <w:t xml:space="preserve"> </w:t>
-      </w:r>
-      <w:r>
-        <w:rPr>
-          <w:i/>
-        </w:rPr>
-        <w:t xml:space="preserve">et al.</w:t>
-      </w:r>
-      <w:r>
-        <w:t xml:space="preserve">, 1978)</w:t>
-      </w:r>
-      <w:r>
-        <w:t xml:space="preserve">. Of these, height and diameter are easily the two most common parameters examined in tree stock, and minimum and maximum targets are usually established in grower specifications</w:t>
-      </w:r>
-      <w:r>
-        <w:t xml:space="preserve"> </w:t>
-      </w:r>
-      <w:r>
-        <w:t xml:space="preserve">(Thompson, 1985; Haase, 2008)</w:t>
-      </w:r>
-      <w:r>
-        <w:t xml:space="preserve">.</w:t>
-      </w:r>
-    </w:p>
-    <w:p>
-      <w:pPr>
-        <w:pStyle w:val="BodyText"/>
-      </w:pPr>
-      <w:r>
-        <w:br w:type="textWrapping"/>
-      </w:r>
-      <w:r>
-        <w:t xml:space="preserve">This realization that no one factor predicts seedling success led to the 'target seedling concept' by</w:t>
-      </w:r>
-      <w:r>
-        <w:t xml:space="preserve"> </w:t>
-      </w:r>
-      <w:r>
-        <w:t xml:space="preserve">Rose</w:t>
-      </w:r>
-      <w:r>
-        <w:t xml:space="preserve"> </w:t>
-      </w:r>
-      <w:r>
-        <w:rPr>
-          <w:i/>
-        </w:rPr>
-        <w:t xml:space="preserve">et al.</w:t>
-      </w:r>
-      <w:r>
-        <w:t xml:space="preserve"> </w:t>
-      </w:r>
-      <w:r>
-        <w:t xml:space="preserve">(1990)</w:t>
-      </w:r>
-      <w:r>
-        <w:t xml:space="preserve">, which proposes that numerous physiological and morphological seedling traits should be tracked and developed to quantitatively assess seedling field performance</w:t>
-      </w:r>
-      <w:r>
-        <w:t xml:space="preserve"> </w:t>
-      </w:r>
-      <w:r>
-        <w:t xml:space="preserve">(Rose &amp; Hasse, 1995)</w:t>
-      </w:r>
-      <w:r>
-        <w:t xml:space="preserve">. An overarching aim of the target seedling approach is that seedling quality is of the utmost importance, and global adaptation of this concept has led to a suite of quality assessment criteria, that are now essential elements in seedling testing standards. As a result, it is now commonly accepted that height and diameter measurements alone do not always correlate with seedling performance following out-planting. Ratios of various morphological traits (e.g., root:shoot, height:diameter) have therefore been adopted morphological studies to better assess overall seedling quality (Bayley and Kietzka 1997; Jacobs et al. 2006).For example, including height, stem diameter and shoot-root ratio each influence seedling tolerance to environmental stress and thus should be considered in relation to each other</w:t>
-      </w:r>
-      <w:r>
-        <w:t xml:space="preserve"> </w:t>
-      </w:r>
-      <w:r>
-        <w:t xml:space="preserve">(Cleary</w:t>
-      </w:r>
-      <w:r>
-        <w:t xml:space="preserve"> </w:t>
-      </w:r>
-      <w:r>
-        <w:rPr>
-          <w:i/>
-        </w:rPr>
-        <w:t xml:space="preserve">et al.</w:t>
-      </w:r>
-      <w:r>
-        <w:t xml:space="preserve">, 1978)</w:t>
-      </w:r>
-      <w:r>
-        <w:t xml:space="preserve">.</w:t>
-      </w:r>
-    </w:p>
-    <w:p>
-      <w:pPr>
-        <w:pStyle w:val="Heading1"/>
-      </w:pPr>
-      <w:bookmarkStart w:id="27" w:name="mini-review-of-common-morphological-indices"/>
-      <w:bookmarkEnd w:id="27"/>
-      <w:r>
-        <w:t xml:space="preserve">mini-Review of common morphological indices</w:t>
-      </w:r>
-    </w:p>
-    <w:p>
-      <w:pPr>
-        <w:pStyle w:val="Heading2"/>
-      </w:pPr>
-      <w:bookmarkStart w:id="28" w:name="aboveground-height-diametercalliper"/>
-      <w:bookmarkEnd w:id="28"/>
-      <w:r>
-        <w:t xml:space="preserve">Aboveground (Height, Diameter/Calliper)</w:t>
-      </w:r>
-    </w:p>
-    <w:p>
-      <w:pPr>
-        <w:pStyle w:val="FirstParagraph"/>
-      </w:pPr>
-      <w:r>
-        <w:t xml:space="preserve">Commonly-measured morphological characteristics include shoot height, stem diameter, and root system size</w:t>
-      </w:r>
-      <w:r>
-        <w:t xml:space="preserve"> </w:t>
-      </w:r>
-      <w:r>
-        <w:t xml:space="preserve">(Rose</w:t>
-      </w:r>
-      <w:r>
-        <w:t xml:space="preserve"> </w:t>
-      </w:r>
-      <w:r>
-        <w:rPr>
-          <w:i/>
-        </w:rPr>
-        <w:t xml:space="preserve">et al.</w:t>
-      </w:r>
-      <w:r>
-        <w:t xml:space="preserve">, 1990)</w:t>
-      </w:r>
-      <w:r>
-        <w:t xml:space="preserve">. Tree nursery standards from various countries generally focus on these 3 core parameters to assess tree stock balance, albeit in different ways. The first attempts to describe an quality nursery plant usually begin with morphological characteristics, such as shoot height and stem diameter, which are then converted into grading standards</w:t>
-      </w:r>
-      <w:r>
-        <w:t xml:space="preserve"> </w:t>
-      </w:r>
-      <w:r>
-        <w:t xml:space="preserve">(Landis &amp; Dumroese, 2006)</w:t>
-      </w:r>
-      <w:r>
-        <w:t xml:space="preserve">.</w:t>
-      </w:r>
-    </w:p>
-    <w:p>
-      <w:pPr>
-        <w:pStyle w:val="BodyText"/>
-      </w:pPr>
-      <w:r>
-        <w:t xml:space="preserve">Shoot system size is important because on sites with available soil water and nutrients, competition for light between planted seedlings and the site vegetation complex is a main factor limiting seedling performance (Grossnickle 2000).</w:t>
-      </w:r>
-    </w:p>
-    <w:p>
-      <w:pPr>
-        <w:pStyle w:val="BodyText"/>
-      </w:pPr>
-      <w:r>
-        <w:t xml:space="preserve">root system size:</w:t>
-      </w:r>
-    </w:p>
-    <w:p>
-      <w:pPr>
-        <w:pStyle w:val="BodyText"/>
-      </w:pPr>
-      <w:r>
-        <w:rPr>
-          <w:i/>
-        </w:rPr>
-        <w:t xml:space="preserve">height</w:t>
-      </w:r>
-      <w:r>
-        <w:t xml:space="preserve"> </w:t>
-      </w:r>
-      <w:r>
-        <w:t xml:space="preserve">Height is considered a good estimate of photosynthetic capacity and transpirational area, suggesting a positive relationship with subsequent growth</w:t>
-      </w:r>
-      <w:r>
-        <w:t xml:space="preserve"> </w:t>
-      </w:r>
-      <w:r>
-        <w:t xml:space="preserve">(Haase &amp; Others, 2007)</w:t>
-      </w:r>
-      <w:r>
-        <w:t xml:space="preserve">. Within a nursery environment maximum shoot growth occurs at high soil water regimes and moderate to high fertility levels</w:t>
-      </w:r>
-      <w:r>
-        <w:t xml:space="preserve"> </w:t>
-      </w:r>
-      <w:r>
-        <w:t xml:space="preserve">(Mexal &amp; Landis, 1990)</w:t>
-      </w:r>
-      <w:r>
-        <w:t xml:space="preserve">. In regards to height, a quality seedling should be as tall as possible while still possessing an acceptable level of survival potential for the designated site</w:t>
-      </w:r>
-      <w:r>
-        <w:t xml:space="preserve"> </w:t>
-      </w:r>
-      <w:r>
-        <w:t xml:space="preserve">(Thompson, 1985)</w:t>
-      </w:r>
-      <w:r>
-        <w:t xml:space="preserve">. Larger seedling height, however, may have adverse effects on field success in drier sites. This is due to the fact that taller seedlings incur greater water loss by transpiration and tend to use more water, despite having greater leaf surface area for photosynythesis</w:t>
-      </w:r>
-      <w:r>
-        <w:t xml:space="preserve"> </w:t>
-      </w:r>
-      <w:r>
-        <w:t xml:space="preserve">(Carlson &amp; Miller, 1990)</w:t>
-      </w:r>
-      <w:r>
-        <w:t xml:space="preserve"> </w:t>
-      </w:r>
-      <w:r>
-        <w:t xml:space="preserve">This has led to nursery stock height being an inconsistent predictor of out-planting survival. Tree stock can this be culled for being too tall or too short, and thus with a poor R:S balance. Additionally, larger stock adds difficulty in lifting, handling and planting properly, which can negate advantages of larger size tree stock in planting success</w:t>
-      </w:r>
-      <w:r>
-        <w:t xml:space="preserve"> </w:t>
-      </w:r>
-      <w:r>
-        <w:t xml:space="preserve">(Cleary</w:t>
-      </w:r>
-      <w:r>
-        <w:t xml:space="preserve"> </w:t>
-      </w:r>
-      <w:r>
-        <w:rPr>
-          <w:i/>
-        </w:rPr>
-        <w:t xml:space="preserve">et al.</w:t>
-      </w:r>
-      <w:r>
-        <w:t xml:space="preserve">, 1978)</w:t>
-      </w:r>
-      <w:r>
-        <w:t xml:space="preserve">.</w:t>
-      </w:r>
-    </w:p>
-    <w:p>
-      <w:pPr>
-        <w:pStyle w:val="BodyText"/>
-      </w:pPr>
-      <w:r>
-        <w:br w:type="textWrapping"/>
-      </w:r>
-      <w:r>
-        <w:rPr>
-          <w:i/>
-        </w:rPr>
-        <w:t xml:space="preserve">diameter</w:t>
-      </w:r>
-      <w:r>
-        <w:t xml:space="preserve"> </w:t>
-      </w:r>
-      <w:r>
-        <w:t xml:space="preserve">Tree stock diameter (caliper) is traditionally viewed as a index for sturdiness for nursery tree stock [all cites]. Stem diameter increases concomitantly with height, but in tree nurseries this relationship is affected by growing density, fertility and pruning practices</w:t>
-      </w:r>
-      <w:r>
-        <w:t xml:space="preserve"> </w:t>
-      </w:r>
-      <w:r>
-        <w:t xml:space="preserve">(Mexal &amp; Landis, 1990)</w:t>
-      </w:r>
-      <w:r>
-        <w:t xml:space="preserve">. Positive relationships with diameter and root volume have also been noted for nursery tree stock species seedlings</w:t>
-      </w:r>
-      <w:r>
-        <w:t xml:space="preserve"> </w:t>
-      </w:r>
-      <w:r>
-        <w:t xml:space="preserve">(Dey &amp; Parker, 1997; Jacobs &amp; Seifert, 2004)</w:t>
-      </w:r>
-      <w:r>
-        <w:t xml:space="preserve">. As stem diameter is easy to measure and is positive correlated with root system size</w:t>
-      </w:r>
-      <w:r>
-        <w:t xml:space="preserve"> </w:t>
-      </w:r>
-      <w:r>
-        <w:t xml:space="preserve">(Cleary</w:t>
-      </w:r>
-      <w:r>
-        <w:t xml:space="preserve"> </w:t>
-      </w:r>
-      <w:r>
-        <w:rPr>
-          <w:i/>
-        </w:rPr>
-        <w:t xml:space="preserve">et al.</w:t>
-      </w:r>
-      <w:r>
-        <w:t xml:space="preserve">, 1978,</w:t>
-      </w:r>
-      <w:r>
-        <w:t xml:space="preserve"> </w:t>
-      </w:r>
-      <w:r>
-        <w:t xml:space="preserve">Wightman (1999)</w:t>
-      </w:r>
-      <w:r>
-        <w:t xml:space="preserve">)</w:t>
-      </w:r>
-      <w:r>
-        <w:t xml:space="preserve">, it is an operationally attractive morphological parameter for nursery grading criteria</w:t>
-      </w:r>
-      <w:r>
-        <w:t xml:space="preserve"> </w:t>
-      </w:r>
-      <w:r>
-        <w:t xml:space="preserve">(Dey &amp; Parker, 1997)</w:t>
-      </w:r>
-      <w:r>
-        <w:t xml:space="preserve">. Diameter has also been shown to be positively related to total seedling mass and performance of out-planted seedlings for a variety of nursery grown tree seedlings</w:t>
-      </w:r>
-      <w:r>
-        <w:t xml:space="preserve"> </w:t>
-      </w:r>
-      <w:r>
-        <w:t xml:space="preserve">(Thompson, 1985; Omi</w:t>
-      </w:r>
-      <w:r>
-        <w:t xml:space="preserve"> </w:t>
-      </w:r>
-      <w:r>
-        <w:rPr>
-          <w:i/>
-        </w:rPr>
-        <w:t xml:space="preserve">et al.</w:t>
-      </w:r>
-      <w:r>
-        <w:t xml:space="preserve">, 1986; Aphalo &amp; Rikala, 2003; South &amp; Mitchell, 2006; Wilson &amp; Jacobs, 2006; Zida</w:t>
-      </w:r>
-      <w:r>
-        <w:t xml:space="preserve"> </w:t>
-      </w:r>
-      <w:r>
-        <w:rPr>
-          <w:i/>
-        </w:rPr>
-        <w:t xml:space="preserve">et al.</w:t>
-      </w:r>
-      <w:r>
-        <w:t xml:space="preserve">, 2008; Bayala</w:t>
-      </w:r>
-      <w:r>
-        <w:t xml:space="preserve"> </w:t>
-      </w:r>
-      <w:r>
-        <w:rPr>
-          <w:i/>
-        </w:rPr>
-        <w:t xml:space="preserve">et al.</w:t>
-      </w:r>
-      <w:r>
-        <w:t xml:space="preserve">, 2009)</w:t>
-      </w:r>
-      <w:r>
-        <w:t xml:space="preserve">. In recent history the size of tree seedling container stock has been increasing, however evidence that subsequent increases in seedling diameter led to increased field performance is lacking</w:t>
-      </w:r>
-      <w:r>
-        <w:t xml:space="preserve"> </w:t>
-      </w:r>
-      <w:r>
-        <w:t xml:space="preserve">(South</w:t>
-      </w:r>
-      <w:r>
-        <w:t xml:space="preserve"> </w:t>
-      </w:r>
-      <w:r>
-        <w:rPr>
-          <w:i/>
-        </w:rPr>
-        <w:t xml:space="preserve">et al.</w:t>
-      </w:r>
-      <w:r>
-        <w:t xml:space="preserve">, 2005)</w:t>
-      </w:r>
-      <w:r>
-        <w:t xml:space="preserve">.</w:t>
-      </w:r>
-    </w:p>
-    <w:p>
-      <w:pPr>
-        <w:pStyle w:val="BodyText"/>
-      </w:pPr>
-      <w:r>
-        <w:t xml:space="preserve">Stem diameter at the time of planting can also predict of stem volume for several years after out-planting (Simpson 1995).</w:t>
-      </w:r>
-    </w:p>
-    <w:p>
-      <w:pPr>
-        <w:pStyle w:val="Heading3"/>
-      </w:pPr>
-      <w:bookmarkStart w:id="29" w:name="belowground-rootball-diameter-and-volume"/>
-      <w:bookmarkEnd w:id="29"/>
-      <w:r>
-        <w:t xml:space="preserve">Belowground (Rootball diameter and volume)</w:t>
-      </w:r>
-    </w:p>
-    <w:p>
-      <w:pPr>
-        <w:pStyle w:val="FirstParagraph"/>
-      </w:pPr>
-      <w:r>
-        <w:t xml:space="preserve">Root system parameters are some of the best features to characterize seedlings quality</w:t>
-      </w:r>
-      <w:r>
-        <w:t xml:space="preserve"> </w:t>
-      </w:r>
-      <w:r>
-        <w:t xml:space="preserve">(Wrzesiński, 2015)</w:t>
-      </w:r>
-      <w:r>
-        <w:t xml:space="preserve">, yet these parameters remain difficult to monitor in production tree nurseries. Recently planted seedlings will initially depend on the root system created by nursery culture</w:t>
-      </w:r>
-      <w:r>
-        <w:t xml:space="preserve"> </w:t>
-      </w:r>
-      <w:r>
-        <w:t xml:space="preserve">(Grossnickle, 2005)</w:t>
-      </w:r>
-      <w:r>
-        <w:t xml:space="preserve">, thus anticipating the potential for seedling root proliferation following transplanting could greatly improve field establishment</w:t>
-      </w:r>
-      <w:r>
-        <w:t xml:space="preserve"> </w:t>
-      </w:r>
-      <w:r>
-        <w:t xml:space="preserve">(Davis &amp; Jacobs, 2005)</w:t>
-      </w:r>
-      <w:r>
-        <w:t xml:space="preserve">. New root growth will be paramount for seedlings access water and nutrient resources following out-planting. Seedling establishment is dependent on the capacity of seedlings to rapidly initiate new roots</w:t>
-      </w:r>
-      <w:r>
-        <w:t xml:space="preserve"> </w:t>
-      </w:r>
-      <w:r>
-        <w:t xml:space="preserve">(Heiskanen &amp; Rikala, 1998,</w:t>
-      </w:r>
-      <w:r>
-        <w:t xml:space="preserve"> </w:t>
-      </w:r>
-      <w:r>
-        <w:t xml:space="preserve">Grossnickle (2005)</w:t>
-      </w:r>
-      <w:r>
-        <w:t xml:space="preserve">)</w:t>
-      </w:r>
-      <w:r>
-        <w:t xml:space="preserve">. The original root system size determines the ability of seedlings to take up water so they can initiate the establishment process</w:t>
-      </w:r>
-      <w:r>
-        <w:t xml:space="preserve"> </w:t>
-      </w:r>
-      <w:r>
-        <w:t xml:space="preserve">(Carlson &amp; Miller, 1990; Wrzesiński, 2015)</w:t>
-      </w:r>
-      <w:r>
-        <w:t xml:space="preserve">. In turn, this means that root quality parameters including rootball size, depth and container occupancy are commonly monitored to promote high out-planting success.</w:t>
-      </w:r>
-    </w:p>
-    <w:p>
-      <w:pPr>
-        <w:pStyle w:val="BodyText"/>
-      </w:pPr>
-      <w:r>
-        <w:t xml:space="preserve">/ In nusery tree stock, root volume is shown to be postively correlated with total mass, diameter, and height of tree stock after out-planting</w:t>
-      </w:r>
-      <w:r>
-        <w:t xml:space="preserve"> </w:t>
-      </w:r>
-      <w:r>
-        <w:t xml:space="preserve">(Rose</w:t>
-      </w:r>
-      <w:r>
-        <w:t xml:space="preserve"> </w:t>
-      </w:r>
-      <w:r>
-        <w:rPr>
-          <w:i/>
-        </w:rPr>
-        <w:t xml:space="preserve">et al.</w:t>
-      </w:r>
-      <w:r>
-        <w:t xml:space="preserve">, 1991; Jacobs &amp; Seifert, 2004; Jacobs</w:t>
-      </w:r>
-      <w:r>
-        <w:t xml:space="preserve"> </w:t>
-      </w:r>
-      <w:r>
-        <w:rPr>
-          <w:i/>
-        </w:rPr>
-        <w:t xml:space="preserve">et al.</w:t>
-      </w:r>
-      <w:r>
-        <w:t xml:space="preserve">, 2005)</w:t>
-      </w:r>
-      <w:r>
-        <w:t xml:space="preserve">. The size of the root system, in terms of rooting volume, also likely determines the potential for water uptake prior to new root growth</w:t>
-      </w:r>
-      <w:r>
-        <w:t xml:space="preserve"> </w:t>
-      </w:r>
-      <w:r>
-        <w:t xml:space="preserve">(Carlson, 1986)</w:t>
-      </w:r>
-      <w:r>
-        <w:t xml:space="preserve">. Root volume may not reflect root fibrosity, however, as seedlings with large fine root mass can displace the same volume as a seedlings with large tap roots</w:t>
-      </w:r>
-      <w:r>
-        <w:t xml:space="preserve"> </w:t>
-      </w:r>
-      <w:r>
-        <w:t xml:space="preserve">(Haase &amp; Others, 2007)</w:t>
-      </w:r>
-      <w:r>
-        <w:t xml:space="preserve">. Thus is importatnt for the root system to fully colonize the container and contain actively growing white roots tips. Seedlings with large numbers of lateral roots (representing active root tips) have more sites for mycorrhizal development and thus increased nutrient uptake and growth in the nursery [</w:t>
-      </w:r>
-      <w:r>
-        <w:rPr>
-          <w:i/>
-        </w:rPr>
-        <w:t xml:space="preserve">recent</w:t>
-      </w:r>
-      <w:r>
-        <w:t xml:space="preserve"> </w:t>
-      </w:r>
-      <w:r>
-        <w:t xml:space="preserve">Wilcox (1968)</w:t>
-      </w:r>
-      <w:r>
-        <w:t xml:space="preserve">;</w:t>
-      </w:r>
-      <w:r>
-        <w:t xml:space="preserve"> </w:t>
-      </w:r>
-      <w:r>
-        <w:t xml:space="preserve">Marx &amp; Barnett (1974)</w:t>
-      </w:r>
-      <w:r>
-        <w:t xml:space="preserve">;</w:t>
-      </w:r>
-      <w:r>
-        <w:t xml:space="preserve"> </w:t>
-      </w:r>
-      <w:r>
-        <w:t xml:space="preserve">Mitchell</w:t>
-      </w:r>
-      <w:r>
-        <w:t xml:space="preserve"> </w:t>
-      </w:r>
-      <w:r>
-        <w:rPr>
-          <w:i/>
-        </w:rPr>
-        <w:t xml:space="preserve">et al.</w:t>
-      </w:r>
-      <w:r>
-        <w:t xml:space="preserve"> </w:t>
-      </w:r>
-      <w:r>
-        <w:t xml:space="preserve">(1984)</w:t>
-      </w:r>
-      <w:r>
-        <w:t xml:space="preserve">;].</w:t>
-      </w:r>
-    </w:p>
-    <w:p>
-      <w:pPr>
-        <w:pStyle w:val="BodyText"/>
-      </w:pPr>
-      <w:r>
-        <w:rPr>
-          <w:i/>
-        </w:rPr>
-        <w:t xml:space="preserve">Importantly, lateral root morphology are not consistent across seedlings when predicting growth (davis cites), not enough cites and species.</w:t>
-      </w:r>
-    </w:p>
-    <w:p>
-      <w:pPr>
-        <w:pStyle w:val="BodyText"/>
-      </w:pPr>
-      <w:r>
-        <w:t xml:space="preserve">As new root must regenerate from the original out-planted root system, it is vital to also assess root distribution patterns of nursery tree stock</w:t>
-      </w:r>
-      <w:r>
-        <w:t xml:space="preserve">(Watson &amp; Himelick, 1982)</w:t>
-      </w:r>
-      <w:r>
-        <w:t xml:space="preserve">. If early stage root systems are disturbed in container or nursery manipulation, the root growth form can be permanently altered, sometimes with detrimental effects</w:t>
-      </w:r>
-      <w:r>
-        <w:t xml:space="preserve"> </w:t>
-      </w:r>
-      <w:r>
-        <w:t xml:space="preserve">(Thompson, 1985)</w:t>
-      </w:r>
-      <w:r>
-        <w:t xml:space="preserve">. A potential issue with the large increase in containerized seedlings is that seedlings are subject to root-binding and spiraling, which can negatively affect out-planting performance for years</w:t>
-      </w:r>
-      <w:r>
-        <w:t xml:space="preserve"> </w:t>
-      </w:r>
-      <w:r>
-        <w:t xml:space="preserve">(Cleary</w:t>
-      </w:r>
-      <w:r>
-        <w:t xml:space="preserve"> </w:t>
-      </w:r>
-      <w:r>
-        <w:rPr>
-          <w:i/>
-        </w:rPr>
-        <w:t xml:space="preserve">et al.</w:t>
-      </w:r>
-      <w:r>
-        <w:t xml:space="preserve">, 1978)</w:t>
-      </w:r>
-      <w:r>
-        <w:t xml:space="preserve">. If left too long, root systems become bound with disproportiante large thick roots and dense root mats at the bottom of the rootball</w:t>
-      </w:r>
-      <w:r>
-        <w:t xml:space="preserve"> </w:t>
-      </w:r>
-      <w:r>
-        <w:t xml:space="preserve">(Ford, 2014)</w:t>
-      </w:r>
-      <w:r>
-        <w:t xml:space="preserve">. Root binding occurs when a plant has roots too large for its container resulting in a reduction in field performance or root growth potential, which is a constant concern for tree nurseries</w:t>
-      </w:r>
-      <w:r>
-        <w:t xml:space="preserve"> </w:t>
-      </w:r>
-      <w:r>
-        <w:t xml:space="preserve">(South &amp; Mitchell, 2006)</w:t>
-      </w:r>
-      <w:r>
-        <w:t xml:space="preserve">. J-rooting occurs when a seedling is improperly planted into container growing media and can manifest into a source of structural weakness at the soil interface as the tree grows</w:t>
-      </w:r>
-      <w:r>
-        <w:t xml:space="preserve"> </w:t>
-      </w:r>
-      <w:r>
-        <w:t xml:space="preserve">(Moore, 2001)</w:t>
-      </w:r>
-      <w:r>
-        <w:t xml:space="preserve">. Root spiraling has the potential to girdle the tree over time as they restrict the flow of water through the root-crown area</w:t>
-      </w:r>
-      <w:r>
-        <w:t xml:space="preserve"> </w:t>
-      </w:r>
-      <w:r>
-        <w:t xml:space="preserve">(Moore, 2001)</w:t>
-      </w:r>
-      <w:r>
-        <w:t xml:space="preserve">. Root spiraling was found occur in all</w:t>
-      </w:r>
-      <w:r>
-        <w:t xml:space="preserve"> </w:t>
-      </w:r>
-      <w:r>
-        <w:rPr>
-          <w:i/>
-        </w:rPr>
-        <w:t xml:space="preserve">Pinus pinea</w:t>
-      </w:r>
-      <w:r>
-        <w:t xml:space="preserve"> </w:t>
-      </w:r>
-      <w:r>
-        <w:t xml:space="preserve">seedlings grown in containers, however, spiraling had no affect on success following out-planting</w:t>
-      </w:r>
-      <w:r>
-        <w:t xml:space="preserve"> </w:t>
-      </w:r>
-      <w:r>
-        <w:t xml:space="preserve">(Dominguez-Lerena</w:t>
-      </w:r>
-      <w:r>
-        <w:t xml:space="preserve"> </w:t>
-      </w:r>
-      <w:r>
-        <w:rPr>
-          <w:i/>
-        </w:rPr>
-        <w:t xml:space="preserve">et al.</w:t>
-      </w:r>
-      <w:r>
-        <w:t xml:space="preserve">, 2006)</w:t>
-      </w:r>
-      <w:r>
-        <w:t xml:space="preserve">.</w:t>
-      </w:r>
-    </w:p>
-    <w:p>
-      <w:pPr>
-        <w:pStyle w:val="Heading2"/>
-      </w:pPr>
-      <w:bookmarkStart w:id="30" w:name="pitfalls-with-morphological-assessments-and-single-parameter-relationships"/>
-      <w:bookmarkEnd w:id="30"/>
-      <w:r>
-        <w:t xml:space="preserve">Pitfalls with morphological assessments and single parameter relationships</w:t>
-      </w:r>
-    </w:p>
-    <w:p>
-      <w:pPr>
-        <w:pStyle w:val="FirstParagraph"/>
-      </w:pPr>
-      <w:r>
-        <w:t xml:space="preserve">Issues with using only morphological assessments, especially involving single parameter estimates of quality, have long been recognized has having overly large variation. Use of simple morphological variables to predict absolute growth often fail to explain large proportions of variation out-planted seedling growth</w:t>
-      </w:r>
-      <w:r>
-        <w:t xml:space="preserve"> </w:t>
-      </w:r>
-      <w:r>
-        <w:t xml:space="preserve">(Pinto</w:t>
-      </w:r>
-      <w:r>
-        <w:t xml:space="preserve"> </w:t>
-      </w:r>
-      <w:r>
-        <w:rPr>
-          <w:i/>
-        </w:rPr>
-        <w:t xml:space="preserve">et al.</w:t>
-      </w:r>
-      <w:r>
-        <w:t xml:space="preserve">, 2011b)</w:t>
-      </w:r>
-      <w:r>
-        <w:t xml:space="preserve">. For example,</w:t>
-      </w:r>
-      <w:r>
-        <w:t xml:space="preserve"> </w:t>
-      </w:r>
-      <w:r>
-        <w:t xml:space="preserve">Wakeley (1954)</w:t>
-      </w:r>
-      <w:r>
-        <w:t xml:space="preserve"> </w:t>
-      </w:r>
-      <w:r>
-        <w:t xml:space="preserve">first noted how morphological assessments of root collar diameter and height led to unreliable grades of survival and growth in longleaf and slash pine seedlings. Additionally, measurements of root system morphology can be destructive and time consuming, which limits their application in nursery cultural practices</w:t>
-      </w:r>
-      <w:r>
-        <w:t xml:space="preserve"> </w:t>
-      </w:r>
-      <w:r>
-        <w:t xml:space="preserve">(Jacobs &amp; Seifert, 2004)</w:t>
-      </w:r>
-      <w:r>
-        <w:t xml:space="preserve">. Although morphological parameters can assess seedling size, growth potential and shoot to root balance; they may also not accurately capture seedling physiological quality</w:t>
-      </w:r>
-      <w:r>
-        <w:t xml:space="preserve"> </w:t>
-      </w:r>
-      <w:r>
-        <w:t xml:space="preserve">(Mexal &amp; Landis, 1990,</w:t>
-      </w:r>
-      <w:r>
-        <w:t xml:space="preserve"> </w:t>
-      </w:r>
-      <w:r>
-        <w:t xml:space="preserve">Grossnickle (2012)</w:t>
-      </w:r>
-      <w:r>
-        <w:t xml:space="preserve">)</w:t>
-      </w:r>
-      <w:r>
-        <w:t xml:space="preserve">. Unfavorable morphological grades of seedlings may therefore occur, without actually inferring different capacities for field success. This issue represents a fundamental problem for the nursery industry, yet morphological indices still likely represent the most cost-effective standard practice.</w:t>
-      </w:r>
-    </w:p>
-    <w:p>
-      <w:pPr>
-        <w:pStyle w:val="Heading1"/>
-      </w:pPr>
-      <w:bookmarkStart w:id="31" w:name="building-quantitaive-links-between-morphological-parameters-above-and-bewlow-ground"/>
-      <w:bookmarkEnd w:id="31"/>
-      <w:r>
-        <w:t xml:space="preserve">Building quantitaive links between morphological parameters above and bewlow ground</w:t>
-      </w:r>
-    </w:p>
-    <w:p>
-      <w:pPr>
-        <w:pStyle w:val="FirstParagraph"/>
-      </w:pPr>
-      <w:r>
-        <w:t xml:space="preserve">Insufficient grading rules of morphological parameters, may not capture natural variation in tree stock, and may lead to culling of stock that capable of surviving at a high rate. Multiple regression models have been shown to better predict seedling quality than with single parameters</w:t>
-      </w:r>
-      <w:r>
-        <w:t xml:space="preserve"> </w:t>
-      </w:r>
-      <w:r>
-        <w:t xml:space="preserve">(Jacobs</w:t>
-      </w:r>
-      <w:r>
-        <w:t xml:space="preserve"> </w:t>
-      </w:r>
-      <w:r>
-        <w:rPr>
-          <w:i/>
-        </w:rPr>
-        <w:t xml:space="preserve">et al.</w:t>
-      </w:r>
-      <w:r>
-        <w:t xml:space="preserve">, 2005)</w:t>
-      </w:r>
-      <w:r>
-        <w:t xml:space="preserve">. Morphological indexes, including combinations of two or more morphological measurements, are used to describe an overall beneficial seedling attribute that corresponds to field performance better than any individual parameter</w:t>
-      </w:r>
-      <w:r>
-        <w:t xml:space="preserve"> </w:t>
-      </w:r>
-      <w:r>
-        <w:t xml:space="preserve">(Thompson, 1985)</w:t>
-      </w:r>
-      <w:r>
-        <w:t xml:space="preserve">. Morphological indexes generally separate into 2 categories. First, are indices that combine morphological parameters to describe aspects of the aboveground architecture of plant. Second, are combinations of parameters above- and belowground which offer some assessment of overall seedling balance.</w:t>
-      </w:r>
-    </w:p>
-    <w:p>
-      <w:pPr>
-        <w:pStyle w:val="BodyText"/>
-      </w:pPr>
-      <w:r>
-        <w:t xml:space="preserve">Tree slenderness index, calulated as the height:diameter ratio, is indicative of a plants taper and reflects an ability to withstand physical damage</w:t>
-      </w:r>
-      <w:r>
-        <w:t xml:space="preserve"> </w:t>
-      </w:r>
-      <w:r>
-        <w:t xml:space="preserve">(Peterson, 1997)</w:t>
-      </w:r>
-      <w:r>
-        <w:t xml:space="preserve">. When slenderness is too high plants have decreasing stability in the field , and the root system may be insufficient to support the shoot biomass under droughty planting conditions</w:t>
-      </w:r>
-      <w:r>
-        <w:t xml:space="preserve"> </w:t>
-      </w:r>
-      <w:r>
-        <w:t xml:space="preserve">(Haase &amp; Others, 2007; Ford, 2014)</w:t>
-      </w:r>
-      <w:r>
-        <w:t xml:space="preserve">. The slenderness index was correlated with mortality in</w:t>
-      </w:r>
-      <w:r>
-        <w:t xml:space="preserve"> </w:t>
-      </w:r>
-      <w:r>
-        <w:rPr>
-          <w:b/>
-        </w:rPr>
-        <w:t xml:space="preserve">Pinus patula</w:t>
-      </w:r>
-      <w:r>
-        <w:t xml:space="preserve"> </w:t>
-      </w:r>
-      <w:r>
-        <w:t xml:space="preserve">seedlings, suggesting it may serve as a good indices of survival</w:t>
-      </w:r>
-      <w:r>
-        <w:t xml:space="preserve"> </w:t>
-      </w:r>
-      <w:r>
-        <w:t xml:space="preserve">(Bayley &amp; Kietzka, 1997)</w:t>
-      </w:r>
-      <w:r>
-        <w:t xml:space="preserve">, however is was not related to field performance in Silver birch</w:t>
-      </w:r>
-      <w:r>
-        <w:t xml:space="preserve"> </w:t>
-      </w:r>
-      <w:r>
-        <w:t xml:space="preserve">(Aphalo &amp; Rikala, 2003)</w:t>
-      </w:r>
-      <w:r>
-        <w:t xml:space="preserve">.This disagreement likely arise from focusing only on aboveground grading criteria, which ignores the importance of root system morphology in growth and field survival and may not adequately identify potential for out-planting success</w:t>
-      </w:r>
-      <w:r>
-        <w:t xml:space="preserve"> </w:t>
-      </w:r>
-      <w:r>
-        <w:t xml:space="preserve">(Schultz</w:t>
-      </w:r>
-      <w:r>
-        <w:t xml:space="preserve"> </w:t>
-      </w:r>
-      <w:r>
-        <w:rPr>
-          <w:i/>
-        </w:rPr>
-        <w:t xml:space="preserve">et al.</w:t>
-      </w:r>
-      <w:r>
-        <w:t xml:space="preserve">, 1990)</w:t>
-      </w:r>
-      <w:r>
-        <w:t xml:space="preserve">.</w:t>
-      </w:r>
-    </w:p>
-    <w:p>
-      <w:pPr>
-        <w:pStyle w:val="BodyText"/>
-      </w:pPr>
-      <w:r>
-        <w:t xml:space="preserve">Thus the question arises of whether grading aboveground metrics of seedlings size alone are sufficient to capture the state of the entire seedling. However, combining above and belowground indices of seedling quality will more reliably predict seedling field performance.</w:t>
-      </w:r>
-    </w:p>
-    <w:p>
-      <w:pPr>
-        <w:pStyle w:val="BodyText"/>
-      </w:pPr>
-      <w:r>
-        <w:t xml:space="preserve">Typically considered as R:S but this parameter is not cheaply measured in production nurseries. As RCD has been shown to correlate with the size of the roots system it seems relevant to include morphological indexes which contain RCD with container size (is RCD vs container diameter or volume as in</w:t>
-      </w:r>
-      <w:r>
-        <w:t xml:space="preserve"> </w:t>
-      </w:r>
-      <w:r>
-        <w:t xml:space="preserve">South &amp; Mitchell (2006)</w:t>
-      </w:r>
-      <w:r>
-        <w:t xml:space="preserve">)</w:t>
-      </w:r>
-    </w:p>
-    <w:p>
-      <w:pPr>
-        <w:pStyle w:val="BodyText"/>
-      </w:pPr>
-      <w:r>
-        <w:rPr>
-          <w:i/>
-        </w:rPr>
-        <w:t xml:space="preserve">morphological indexes</w:t>
-      </w:r>
-      <w:r>
-        <w:t xml:space="preserve"> </w:t>
-      </w:r>
-      <w:r>
-        <w:t xml:space="preserve">R:S = water uptake to loss relative canopy to root-ball volume</w:t>
-      </w:r>
-    </w:p>
-    <w:p>
-      <w:pPr>
-        <w:pStyle w:val="BodyText"/>
-      </w:pPr>
-      <w:r>
-        <w:rPr>
-          <w:i/>
-        </w:rPr>
-        <w:t xml:space="preserve">1. Tree stock balance: relationship between 'Size Index' and Rootball Volume</w:t>
-      </w:r>
-      <w:r>
-        <w:br w:type="textWrapping"/>
-      </w:r>
-      <w:r>
-        <w:t xml:space="preserve">2. Size Index (as Height x Caliper) (caliper or root collar diameter) *4. Rootball (volume) (RGP)</w:t>
-      </w:r>
-    </w:p>
-    <w:p>
-      <w:pPr>
-        <w:pStyle w:val="Heading2"/>
-      </w:pPr>
-      <w:bookmarkStart w:id="32" w:name="review-of-root-shoot-balance-need-strong-section-here-in-terms-of-ecology-and-nurser-specifics"/>
-      <w:bookmarkEnd w:id="32"/>
-      <w:r>
-        <w:t xml:space="preserve">Review of Root : Shoot balance (need strong section here in terms of ecology and nurser specifics)</w:t>
-      </w:r>
-    </w:p>
-    <w:p>
-      <w:pPr>
-        <w:pStyle w:val="FirstParagraph"/>
-      </w:pPr>
-      <w:r>
-        <w:t xml:space="preserve">Combinations of root and shoot morphological characteristics may be better able to predict growth potentials and possibly out-planting success than simple shoot parameters. The challenge facing nursery growers producing trees is to not only optimize canopy growth but to ensure that the root and shoot systems are properly managed, especially with container production systems which affects the quality of the root systems</w:t>
-      </w:r>
-      <w:r>
-        <w:t xml:space="preserve"> </w:t>
-      </w:r>
-      <w:r>
-        <w:t xml:space="preserve">(Moore, 2001)</w:t>
-      </w:r>
-      <w:r>
-        <w:t xml:space="preserve">.Transplant success and establishment is dependent on the chain of events from propagation and production, to harvest and transport, to transplanting and aftercare</w:t>
-      </w:r>
-      <w:r>
-        <w:t xml:space="preserve"> </w:t>
-      </w:r>
-      <w:r>
-        <w:t xml:space="preserve">(Struve &amp; Others, 2009)</w:t>
-      </w:r>
-      <w:r>
-        <w:t xml:space="preserve">. To be established, a transplanted tree must generate a root system so that shoot growth is comparable to a non-transplanted tree</w:t>
-      </w:r>
-      <w:r>
-        <w:t xml:space="preserve"> </w:t>
-      </w:r>
-      <w:r>
-        <w:t xml:space="preserve">(Watson</w:t>
-      </w:r>
-      <w:r>
-        <w:t xml:space="preserve"> </w:t>
-      </w:r>
-      <w:r>
-        <w:rPr>
-          <w:i/>
-        </w:rPr>
-        <w:t xml:space="preserve">et al.</w:t>
-      </w:r>
-      <w:r>
-        <w:t xml:space="preserve">, 1997)</w:t>
-      </w:r>
-      <w:r>
-        <w:t xml:space="preserve">. Establishment likely different for different stock types, such as large vs small caliper trees. The ability to re-establish a balance between above and belowground growth will depend on the rate of root growth potential, even with shoot growth being typically suppressed initially</w:t>
-      </w:r>
-      <w:r>
-        <w:t xml:space="preserve"> </w:t>
-      </w:r>
-      <w:r>
-        <w:t xml:space="preserve">(Struve &amp; Others, 2009)</w:t>
-      </w:r>
-      <w:r>
-        <w:t xml:space="preserve">. Larger trees generally require a longer time to produce a root system compared to smaller trees</w:t>
-      </w:r>
-      <w:r>
-        <w:t xml:space="preserve"> </w:t>
-      </w:r>
-      <w:r>
-        <w:t xml:space="preserve">(Watson, 2005)</w:t>
-      </w:r>
-      <w:r>
-        <w:t xml:space="preserve">, which may affect out-planting success. An imbalance above and belowground can put larger tree stock at higher risk of transplant shock, thus eliminating the increased survivability usually seen over smaller seedlings (south and Mitchell 1999).</w:t>
-      </w:r>
-    </w:p>
-    <w:p>
-      <w:pPr>
-        <w:pStyle w:val="BodyText"/>
-      </w:pPr>
-      <w:r>
-        <w:br w:type="textWrapping"/>
-      </w:r>
-      <w:r>
-        <w:t xml:space="preserve">Proper R:S balance is an important morphological attribute because it is a measure of seedling water loss and water uptake capacity at the time of planting (Ritchie 1984; Thompson 1985; Burdett 1990; Grossnickle 2000), although this does not always translate into reduced water stress post-planting</w:t>
-      </w:r>
-      <w:r>
-        <w:t xml:space="preserve"> </w:t>
-      </w:r>
-      <w:r>
-        <w:t xml:space="preserve">(Lamhamed</w:t>
-      </w:r>
-      <w:r>
-        <w:t xml:space="preserve"> </w:t>
-      </w:r>
-      <w:r>
-        <w:rPr>
-          <w:i/>
-        </w:rPr>
-        <w:t xml:space="preserve">et al.</w:t>
-      </w:r>
-      <w:r>
-        <w:t xml:space="preserve">, 1997)</w:t>
-      </w:r>
-      <w:r>
-        <w:t xml:space="preserve">. The shoot-root ratio represents the balance between the transpirational area (shoot) and the water absorbing area (root) of a seedling</w:t>
-      </w:r>
-      <w:r>
-        <w:t xml:space="preserve"> </w:t>
-      </w:r>
-      <w:r>
-        <w:t xml:space="preserve">(Thompson, 1985)</w:t>
-      </w:r>
-      <w:r>
-        <w:t xml:space="preserve">. Higher root:shoot ratio may result in more favorable water relations,lower shoot maintenance requirements and thus faster growth rates</w:t>
-      </w:r>
-      <w:r>
-        <w:t xml:space="preserve"> </w:t>
-      </w:r>
-      <w:r>
-        <w:t xml:space="preserve">(Close</w:t>
-      </w:r>
-      <w:r>
-        <w:t xml:space="preserve"> </w:t>
-      </w:r>
-      <w:r>
-        <w:rPr>
-          <w:i/>
-        </w:rPr>
-        <w:t xml:space="preserve">et al.</w:t>
-      </w:r>
-      <w:r>
-        <w:t xml:space="preserve">, 2010)</w:t>
-      </w:r>
-      <w:r>
-        <w:t xml:space="preserve">. Above the optimum shoot:root ratio, survival decreases with increased allocation to shoots as evaporative surface exceeds water uptake capacity, while below optimal shoot:root ratios, decreases drought survival due to a lack of photosynthetic capacity to produce needed carbohydrate reserves</w:t>
-      </w:r>
-      <w:r>
-        <w:t xml:space="preserve"> </w:t>
-      </w:r>
-      <w:r>
-        <w:t xml:space="preserve">(Cregg, 1994)</w:t>
-      </w:r>
-      <w:r>
-        <w:t xml:space="preserve">. This is mainly a issue of an imbalanced root:shoot ratio, which affects water uptake and the ability to develop new roots</w:t>
-      </w:r>
-      <w:r>
-        <w:t xml:space="preserve"> </w:t>
-      </w:r>
-      <w:r>
-        <w:t xml:space="preserve">(cites from gross2012, Haase &amp; Others, 2007)</w:t>
-      </w:r>
-      <w:r>
-        <w:t xml:space="preserve">, ].</w:t>
-      </w:r>
-      <w:r>
-        <w:br w:type="textWrapping"/>
-      </w:r>
-      <w:r>
-        <w:t xml:space="preserve">From a structural point of view, the shoot and root system should also be balanced to ensure the stability of the seedling in the years following out-planting. To avoid toppling, the shoot system need not be to tall relative to the root system. Additionally, the root system should be of sufficient size to anchor the tree and the caliper of the shoot system should be developed enough to provide stability against mechanical forcing. In nursery trees, it is important that the shoot not be too tall relative to the stem diameter and that the shoot mass not be too large relative to the roots</w:t>
-      </w:r>
-      <w:r>
-        <w:t xml:space="preserve"> </w:t>
-      </w:r>
-      <w:r>
-        <w:t xml:space="preserve">(Haase, 2008)</w:t>
-      </w:r>
-      <w:r>
-        <w:t xml:space="preserve">. A vigorous fast-growing shoot has to be supported and balanced by a vigorous root system (Nielsen 1992).</w:t>
-      </w:r>
-    </w:p>
-    <w:p>
-      <w:pPr>
-        <w:pStyle w:val="BodyText"/>
-      </w:pPr>
-      <w:r>
-        <w:br w:type="textWrapping"/>
-      </w:r>
-      <w:r>
-        <w:t xml:space="preserve">Shoot-root ratios can be confounded in quality assessment when a low value does not reflects a thick taproot system instead of a large fibrous roots= system, which offers limited surface area necessary for water absorption</w:t>
-      </w:r>
-      <w:r>
-        <w:t xml:space="preserve"> </w:t>
-      </w:r>
-      <w:r>
-        <w:t xml:space="preserve">(Ambebe</w:t>
-      </w:r>
-      <w:r>
-        <w:t xml:space="preserve"> </w:t>
-      </w:r>
-      <w:r>
-        <w:rPr>
-          <w:i/>
-        </w:rPr>
-        <w:t xml:space="preserve">et al.</w:t>
-      </w:r>
-      <w:r>
-        <w:t xml:space="preserve">, 2013)</w:t>
-      </w:r>
-      <w:r>
-        <w:t xml:space="preserve">. This highlights the need to combine R:S assessments with other aspects of seedlings morphology. Improved root:shoot ratios have been shown to be positively correlated with height growth in for seedlings [Larsen1998, others?]. Overall, a nursery may also choose to manage root:shoot balance differently when tree stock are destined to be out-planted in either arid or well irrigated environments.</w:t>
-      </w:r>
-    </w:p>
-    <w:p>
-      <w:pPr>
-        <w:pStyle w:val="BodyText"/>
-      </w:pPr>
-      <w:r>
-        <w:br w:type="textWrapping"/>
-      </w:r>
-      <w:r>
-        <w:rPr>
-          <w:i/>
-        </w:rPr>
-        <w:t xml:space="preserve">nurseries, how to achieve root:shoot assessment without destroying plants???</w:t>
-      </w:r>
-      <w:r>
-        <w:t xml:space="preserve"> </w:t>
-      </w:r>
-      <w:r>
-        <w:t xml:space="preserve">The issue of a lack of standardized method for determining root:shoot ratios in nursery plants raised by</w:t>
-      </w:r>
-      <w:r>
-        <w:t xml:space="preserve"> </w:t>
-      </w:r>
-      <w:r>
-        <w:t xml:space="preserve">Lavender (1984)</w:t>
-      </w:r>
-      <w:r>
-        <w:t xml:space="preserve"> </w:t>
-      </w:r>
-      <w:r>
-        <w:t xml:space="preserve">still exists today.In is difficult to determine a quantity of roots that should exist for individual tree stock, thus, R:S are used to when evaluating overall plant size and predicting field survival</w:t>
-      </w:r>
-      <w:r>
-        <w:t xml:space="preserve"> </w:t>
-      </w:r>
-      <w:r>
-        <w:t xml:space="preserve">(Thompson, 1985)</w:t>
-      </w:r>
-      <w:r>
-        <w:t xml:space="preserve">. However, volume based methods are still destructive and not necessarily cost effective for production nurseries (SI has mass to root size). Under managed nurseries environments, catered to support tree stock growth, it will be difficult to develop an adequate index of root:shoot balance that will cover the saleable period for any given stock type. From an economic standpoint, nurseries must minimize the amount of seedlings that they destructively harvest when evaluating root shoot balance. Thus, non-destructive morphological parameters are commonly used to assess tree stock balance. How effective these are is still a matter of contention</w:t>
+        <w:t xml:space="preserve">.</w:t>
       </w:r>
     </w:p>
     <w:p>
@@ -3946,12 +3914,12 @@
       </w:r>
       <w:r>
         <w:rPr>
-          <w:i/>
-        </w:rPr>
-        <w:t xml:space="preserve">European techincal &amp; quality standards for nusery stock</w:t>
-      </w:r>
-      <w:r>
-        <w:t xml:space="preserve">, 2010)</w:t>
+          <w:b/>
+        </w:rPr>
+        <w:t xml:space="preserve">???</w:t>
+      </w:r>
+      <w:r>
+        <w:t xml:space="preserve">)</w:t>
       </w:r>
       <w:r>
         <w:t xml:space="preserve">. In this standard only minimum height for container stock in specified, with no specific guidelines for large container sizes. The Americanhort's</w:t>
@@ -3979,12 +3947,12 @@
       </w:r>
       <w:r>
         <w:rPr>
-          <w:i/>
-        </w:rPr>
-        <w:t xml:space="preserve">American standard for nursery stock</w:t>
-      </w:r>
-      <w:r>
-        <w:t xml:space="preserve">, 2014)</w:t>
+          <w:b/>
+        </w:rPr>
+        <w:t xml:space="preserve">???</w:t>
+      </w:r>
+      <w:r>
+        <w:t xml:space="preserve">)</w:t>
       </w:r>
       <w:r>
         <w:t xml:space="preserve">. In the</w:t>
@@ -4012,12 +3980,12 @@
       </w:r>
       <w:r>
         <w:rPr>
-          <w:i/>
-        </w:rPr>
-        <w:t xml:space="preserve">Canadian standards for nursery stock</w:t>
-      </w:r>
-      <w:r>
-        <w:t xml:space="preserve">, 2006)</w:t>
+          <w:b/>
+        </w:rPr>
+        <w:t xml:space="preserve">???</w:t>
+      </w:r>
+      <w:r>
+        <w:t xml:space="preserve">)</w:t>
       </w:r>
       <w:r>
         <w:t xml:space="preserve">.</w:t>
@@ -4041,12 +4009,12 @@
       </w:r>
       <w:r>
         <w:rPr>
-          <w:i/>
-        </w:rPr>
-        <w:t xml:space="preserve">AS 2303:2015 Tree stock for landscape use</w:t>
-      </w:r>
-      <w:r>
-        <w:t xml:space="preserve">, 2015)</w:t>
+          <w:b/>
+        </w:rPr>
+        <w:t xml:space="preserve">???</w:t>
+      </w:r>
+      <w:r>
+        <w:t xml:space="preserve">)</w:t>
       </w:r>
       <w:r>
         <w:t xml:space="preserve">. This specific quantification of tree balance marks an important distiction between AS2303 and seedlings quality standards from other major market countrues in with the evaluation of tree balance.</w:t>
@@ -4645,25 +4613,141 @@
       </w:pPr>
       <w:r>
         <w:rPr>
-          <w:i/>
-          <w:b/>
-        </w:rPr>
-        <w:t xml:space="preserve">American standard for nursery stock</w:t>
-      </w:r>
-      <w:r>
-        <w:t xml:space="preserve">.</w:t>
-      </w:r>
-      <w:r>
-        <w:t xml:space="preserve"> </w:t>
-      </w:r>
-      <w:r>
-        <w:rPr>
-          <w:b/>
-        </w:rPr>
-        <w:t xml:space="preserve">2014</w:t>
-      </w:r>
-      <w:r>
-        <w:t xml:space="preserve">. Columbus, Ohio, USA: AmericanHort.</w:t>
+          <w:b w:val="0"/>
+          <w:b/>
+        </w:rPr>
+        <w:t xml:space="preserve">Amoroso G</w:t>
+      </w:r>
+      <w:r>
+        <w:rPr>
+          <w:b/>
+        </w:rPr>
+        <w:t xml:space="preserve">,</w:t>
+      </w:r>
+      <w:r>
+        <w:rPr>
+          <w:b/>
+        </w:rPr>
+        <w:t xml:space="preserve"> </w:t>
+      </w:r>
+      <w:r>
+        <w:rPr>
+          <w:b w:val="0"/>
+          <w:b/>
+        </w:rPr>
+        <w:t xml:space="preserve">Frangi P</w:t>
+      </w:r>
+      <w:r>
+        <w:rPr>
+          <w:b/>
+        </w:rPr>
+        <w:t xml:space="preserve">,</w:t>
+      </w:r>
+      <w:r>
+        <w:rPr>
+          <w:b/>
+        </w:rPr>
+        <w:t xml:space="preserve"> </w:t>
+      </w:r>
+      <w:r>
+        <w:rPr>
+          <w:b w:val="0"/>
+          <w:b/>
+        </w:rPr>
+        <w:t xml:space="preserve">Piatti R</w:t>
+      </w:r>
+      <w:r>
+        <w:rPr>
+          <w:b/>
+        </w:rPr>
+        <w:t xml:space="preserve">,</w:t>
+      </w:r>
+      <w:r>
+        <w:rPr>
+          <w:b/>
+        </w:rPr>
+        <w:t xml:space="preserve"> </w:t>
+      </w:r>
+      <w:r>
+        <w:rPr>
+          <w:b w:val="0"/>
+          <w:b/>
+        </w:rPr>
+        <w:t xml:space="preserve">Ferrini F</w:t>
+      </w:r>
+      <w:r>
+        <w:rPr>
+          <w:b/>
+        </w:rPr>
+        <w:t xml:space="preserve">,</w:t>
+      </w:r>
+      <w:r>
+        <w:rPr>
+          <w:b/>
+        </w:rPr>
+        <w:t xml:space="preserve"> </w:t>
+      </w:r>
+      <w:r>
+        <w:rPr>
+          <w:b w:val="0"/>
+          <w:b/>
+        </w:rPr>
+        <w:t xml:space="preserve">Fini A</w:t>
+      </w:r>
+      <w:r>
+        <w:rPr>
+          <w:b/>
+        </w:rPr>
+        <w:t xml:space="preserve">,</w:t>
+      </w:r>
+      <w:r>
+        <w:rPr>
+          <w:b/>
+        </w:rPr>
+        <w:t xml:space="preserve"> </w:t>
+      </w:r>
+      <w:r>
+        <w:rPr>
+          <w:b w:val="0"/>
+          <w:b/>
+        </w:rPr>
+        <w:t xml:space="preserve">Faoro M</w:t>
+      </w:r>
+      <w:r>
+        <w:t xml:space="preserve">.</w:t>
+      </w:r>
+      <w:r>
+        <w:t xml:space="preserve"> </w:t>
+      </w:r>
+      <w:r>
+        <w:rPr>
+          <w:b/>
+        </w:rPr>
+        <w:t xml:space="preserve">2010</w:t>
+      </w:r>
+      <w:r>
+        <w:t xml:space="preserve">. Effect of container design on plant growth and root deformation of littleleaf linden and field elm.</w:t>
+      </w:r>
+      <w:r>
+        <w:t xml:space="preserve"> </w:t>
+      </w:r>
+      <w:r>
+        <w:rPr>
+          <w:i/>
+        </w:rPr>
+        <w:t xml:space="preserve">HortScience</w:t>
+      </w:r>
+      <w:r>
+        <w:t xml:space="preserve"> </w:t>
+      </w:r>
+      <w:r>
+        <w:rPr>
+          <w:b/>
+        </w:rPr>
+        <w:t xml:space="preserve">45</w:t>
+      </w:r>
+      <w:r>
+        <w:t xml:space="preserve">: 1824–1829.</w:t>
       </w:r>
     </w:p>
     <w:p>
@@ -4675,138 +4759,62 @@
           <w:b w:val="0"/>
           <w:b/>
         </w:rPr>
-        <w:t xml:space="preserve">Amoroso G</w:t>
-      </w:r>
-      <w:r>
-        <w:rPr>
-          <w:b/>
-        </w:rPr>
-        <w:t xml:space="preserve">,</w:t>
-      </w:r>
-      <w:r>
-        <w:rPr>
-          <w:b/>
-        </w:rPr>
-        <w:t xml:space="preserve"> </w:t>
-      </w:r>
-      <w:r>
-        <w:rPr>
-          <w:b w:val="0"/>
-          <w:b/>
-        </w:rPr>
-        <w:t xml:space="preserve">Frangi P</w:t>
-      </w:r>
-      <w:r>
-        <w:rPr>
-          <w:b/>
-        </w:rPr>
-        <w:t xml:space="preserve">,</w:t>
-      </w:r>
-      <w:r>
-        <w:rPr>
-          <w:b/>
-        </w:rPr>
-        <w:t xml:space="preserve"> </w:t>
-      </w:r>
-      <w:r>
-        <w:rPr>
-          <w:b w:val="0"/>
-          <w:b/>
-        </w:rPr>
-        <w:t xml:space="preserve">Piatti R</w:t>
-      </w:r>
-      <w:r>
-        <w:rPr>
-          <w:b/>
-        </w:rPr>
-        <w:t xml:space="preserve">,</w:t>
-      </w:r>
-      <w:r>
-        <w:rPr>
-          <w:b/>
-        </w:rPr>
-        <w:t xml:space="preserve"> </w:t>
-      </w:r>
-      <w:r>
-        <w:rPr>
-          <w:b w:val="0"/>
-          <w:b/>
-        </w:rPr>
-        <w:t xml:space="preserve">Ferrini F</w:t>
-      </w:r>
-      <w:r>
-        <w:rPr>
-          <w:b/>
-        </w:rPr>
-        <w:t xml:space="preserve">,</w:t>
-      </w:r>
-      <w:r>
-        <w:rPr>
-          <w:b/>
-        </w:rPr>
-        <w:t xml:space="preserve"> </w:t>
-      </w:r>
-      <w:r>
-        <w:rPr>
-          <w:b w:val="0"/>
-          <w:b/>
-        </w:rPr>
-        <w:t xml:space="preserve">Fini A</w:t>
-      </w:r>
-      <w:r>
-        <w:rPr>
-          <w:b/>
-        </w:rPr>
-        <w:t xml:space="preserve">,</w:t>
-      </w:r>
-      <w:r>
-        <w:rPr>
-          <w:b/>
-        </w:rPr>
-        <w:t xml:space="preserve"> </w:t>
-      </w:r>
-      <w:r>
-        <w:rPr>
-          <w:b w:val="0"/>
-          <w:b/>
-        </w:rPr>
-        <w:t xml:space="preserve">Faoro M</w:t>
-      </w:r>
-      <w:r>
-        <w:t xml:space="preserve">.</w:t>
-      </w:r>
-      <w:r>
-        <w:t xml:space="preserve"> </w:t>
-      </w:r>
-      <w:r>
-        <w:rPr>
-          <w:b/>
-        </w:rPr>
-        <w:t xml:space="preserve">2010</w:t>
-      </w:r>
-      <w:r>
-        <w:t xml:space="preserve">. Effect of container design on plant growth and root deformation of littleleaf linden and field elm.</w:t>
-      </w:r>
-      <w:r>
-        <w:t xml:space="preserve"> </w:t>
-      </w:r>
-      <w:r>
-        <w:rPr>
-          <w:i/>
-        </w:rPr>
-        <w:t xml:space="preserve">HortScience</w:t>
-      </w:r>
-      <w:r>
-        <w:t xml:space="preserve"> </w:t>
-      </w:r>
-      <w:r>
-        <w:rPr>
-          <w:b/>
-        </w:rPr>
-        <w:t xml:space="preserve">45</w:t>
-      </w:r>
-      <w:r>
-        <w:t xml:space="preserve">: 1824–1829.</w:t>
+        <w:t xml:space="preserve">Aphalo P</w:t>
+      </w:r>
+      <w:r>
+        <w:rPr>
+          <w:b/>
+        </w:rPr>
+        <w:t xml:space="preserve">,</w:t>
+      </w:r>
+      <w:r>
+        <w:rPr>
+          <w:b/>
+        </w:rPr>
+        <w:t xml:space="preserve"> </w:t>
+      </w:r>
+      <w:r>
+        <w:rPr>
+          <w:b w:val="0"/>
+          <w:b/>
+        </w:rPr>
+        <w:t xml:space="preserve">Rikala R</w:t>
+      </w:r>
+      <w:r>
+        <w:t xml:space="preserve">.</w:t>
+      </w:r>
+      <w:r>
+        <w:t xml:space="preserve"> </w:t>
+      </w:r>
+      <w:r>
+        <w:rPr>
+          <w:b/>
+        </w:rPr>
+        <w:t xml:space="preserve">2003</w:t>
+      </w:r>
+      <w:r>
+        <w:t xml:space="preserve">. Field performance of silver-birch planting-stock grown at different spacing and in containers of different volume.</w:t>
+      </w:r>
+      <w:r>
+        <w:t xml:space="preserve"> </w:t>
+      </w:r>
+      <w:r>
+        <w:rPr>
+          <w:i/>
+        </w:rPr>
+        <w:t xml:space="preserve">New Forests</w:t>
+      </w:r>
+      <w:r>
+        <w:t xml:space="preserve"> </w:t>
+      </w:r>
+      <w:r>
+        <w:rPr>
+          <w:b/>
+        </w:rPr>
+        <w:t xml:space="preserve">25</w:t>
+      </w:r>
+      <w:r>
+        <w:t xml:space="preserve">: 93–108.</w:t>
       </w:r>
     </w:p>
     <w:p>
@@ -4818,41 +4826,98 @@
           <w:b w:val="0"/>
           <w:b/>
         </w:rPr>
-        <w:t xml:space="preserve">Aphalo P</w:t>
-      </w:r>
-      <w:r>
-        <w:rPr>
-          <w:b/>
-        </w:rPr>
-        <w:t xml:space="preserve">,</w:t>
-      </w:r>
-      <w:r>
-        <w:rPr>
-          <w:b/>
-        </w:rPr>
-        <w:t xml:space="preserve"> </w:t>
-      </w:r>
-      <w:r>
-        <w:rPr>
-          <w:b w:val="0"/>
-          <w:b/>
-        </w:rPr>
-        <w:t xml:space="preserve">Rikala R</w:t>
-      </w:r>
-      <w:r>
-        <w:t xml:space="preserve">.</w:t>
-      </w:r>
-      <w:r>
-        <w:t xml:space="preserve"> </w:t>
-      </w:r>
-      <w:r>
-        <w:rPr>
-          <w:b/>
-        </w:rPr>
-        <w:t xml:space="preserve">2003</w:t>
-      </w:r>
-      <w:r>
-        <w:t xml:space="preserve">. Field performance of silver-birch planting-stock grown at different spacing and in containers of different volume.</w:t>
+        <w:t xml:space="preserve">Bayala J</w:t>
+      </w:r>
+      <w:r>
+        <w:rPr>
+          <w:b/>
+        </w:rPr>
+        <w:t xml:space="preserve">,</w:t>
+      </w:r>
+      <w:r>
+        <w:rPr>
+          <w:b/>
+        </w:rPr>
+        <w:t xml:space="preserve"> </w:t>
+      </w:r>
+      <w:r>
+        <w:rPr>
+          <w:b w:val="0"/>
+          <w:b/>
+        </w:rPr>
+        <w:t xml:space="preserve">Dianda M</w:t>
+      </w:r>
+      <w:r>
+        <w:rPr>
+          <w:b/>
+        </w:rPr>
+        <w:t xml:space="preserve">,</w:t>
+      </w:r>
+      <w:r>
+        <w:rPr>
+          <w:b/>
+        </w:rPr>
+        <w:t xml:space="preserve"> </w:t>
+      </w:r>
+      <w:r>
+        <w:rPr>
+          <w:b w:val="0"/>
+          <w:b/>
+        </w:rPr>
+        <w:t xml:space="preserve">Wilson J</w:t>
+      </w:r>
+      <w:r>
+        <w:rPr>
+          <w:b/>
+        </w:rPr>
+        <w:t xml:space="preserve">,</w:t>
+      </w:r>
+      <w:r>
+        <w:rPr>
+          <w:b/>
+        </w:rPr>
+        <w:t xml:space="preserve"> </w:t>
+      </w:r>
+      <w:r>
+        <w:rPr>
+          <w:b w:val="0"/>
+          <w:b/>
+        </w:rPr>
+        <w:t xml:space="preserve">Ouedraogo SJ</w:t>
+      </w:r>
+      <w:r>
+        <w:rPr>
+          <w:b/>
+        </w:rPr>
+        <w:t xml:space="preserve">,</w:t>
+      </w:r>
+      <w:r>
+        <w:rPr>
+          <w:b/>
+        </w:rPr>
+        <w:t xml:space="preserve"> </w:t>
+      </w:r>
+      <w:r>
+        <w:rPr>
+          <w:b w:val="0"/>
+          <w:b/>
+        </w:rPr>
+        <w:t xml:space="preserve">Sanon K</w:t>
+      </w:r>
+      <w:r>
+        <w:t xml:space="preserve">.</w:t>
+      </w:r>
+      <w:r>
+        <w:t xml:space="preserve"> </w:t>
+      </w:r>
+      <w:r>
+        <w:rPr>
+          <w:b/>
+        </w:rPr>
+        <w:t xml:space="preserve">2009</w:t>
+      </w:r>
+      <w:r>
+        <w:t xml:space="preserve">. Predicting field performance of five irrigated tree species using seedling quality assessment in Burkina Faso, West Africa.</w:t>
       </w:r>
       <w:r>
         <w:t xml:space="preserve"> </w:t>
@@ -4870,10 +4935,10 @@
         <w:rPr>
           <w:b/>
         </w:rPr>
-        <w:t xml:space="preserve">25</w:t>
-      </w:r>
-      <w:r>
-        <w:t xml:space="preserve">: 93–108.</w:t>
+        <w:t xml:space="preserve">38</w:t>
+      </w:r>
+      <w:r>
+        <w:t xml:space="preserve">: 309–322.</w:t>
       </w:r>
     </w:p>
     <w:p>
@@ -4882,128 +4947,44 @@
       </w:pPr>
       <w:r>
         <w:rPr>
-          <w:i/>
-          <w:b/>
-        </w:rPr>
-        <w:t xml:space="preserve">AS 2303:2015 Tree stock for landscape use</w:t>
-      </w:r>
-      <w:r>
-        <w:t xml:space="preserve">.</w:t>
-      </w:r>
-      <w:r>
-        <w:t xml:space="preserve"> </w:t>
-      </w:r>
-      <w:r>
-        <w:rPr>
-          <w:b/>
-        </w:rPr>
-        <w:t xml:space="preserve">2015</w:t>
-      </w:r>
-      <w:r>
-        <w:t xml:space="preserve">. Sydney, Australia: Standards Australia Limited.</w:t>
-      </w:r>
-    </w:p>
-    <w:p>
-      <w:pPr>
-        <w:pStyle w:val="Bibliography"/>
-      </w:pPr>
-      <w:r>
-        <w:rPr>
-          <w:b w:val="0"/>
-          <w:b/>
-        </w:rPr>
-        <w:t xml:space="preserve">Bayala J</w:t>
-      </w:r>
-      <w:r>
-        <w:rPr>
-          <w:b/>
-        </w:rPr>
-        <w:t xml:space="preserve">,</w:t>
-      </w:r>
-      <w:r>
-        <w:rPr>
-          <w:b/>
-        </w:rPr>
-        <w:t xml:space="preserve"> </w:t>
-      </w:r>
-      <w:r>
-        <w:rPr>
-          <w:b w:val="0"/>
-          <w:b/>
-        </w:rPr>
-        <w:t xml:space="preserve">Dianda M</w:t>
-      </w:r>
-      <w:r>
-        <w:rPr>
-          <w:b/>
-        </w:rPr>
-        <w:t xml:space="preserve">,</w:t>
-      </w:r>
-      <w:r>
-        <w:rPr>
-          <w:b/>
-        </w:rPr>
-        <w:t xml:space="preserve"> </w:t>
-      </w:r>
-      <w:r>
-        <w:rPr>
-          <w:b w:val="0"/>
-          <w:b/>
-        </w:rPr>
-        <w:t xml:space="preserve">Wilson J</w:t>
-      </w:r>
-      <w:r>
-        <w:rPr>
-          <w:b/>
-        </w:rPr>
-        <w:t xml:space="preserve">,</w:t>
-      </w:r>
-      <w:r>
-        <w:rPr>
-          <w:b/>
-        </w:rPr>
-        <w:t xml:space="preserve"> </w:t>
-      </w:r>
-      <w:r>
-        <w:rPr>
-          <w:b w:val="0"/>
-          <w:b/>
-        </w:rPr>
-        <w:t xml:space="preserve">Ouedraogo SJ</w:t>
-      </w:r>
-      <w:r>
-        <w:rPr>
-          <w:b/>
-        </w:rPr>
-        <w:t xml:space="preserve">,</w:t>
-      </w:r>
-      <w:r>
-        <w:rPr>
-          <w:b/>
-        </w:rPr>
-        <w:t xml:space="preserve"> </w:t>
-      </w:r>
-      <w:r>
-        <w:rPr>
-          <w:b w:val="0"/>
-          <w:b/>
-        </w:rPr>
-        <w:t xml:space="preserve">Sanon K</w:t>
-      </w:r>
-      <w:r>
-        <w:t xml:space="preserve">.</w:t>
-      </w:r>
-      <w:r>
-        <w:t xml:space="preserve"> </w:t>
-      </w:r>
-      <w:r>
-        <w:rPr>
-          <w:b/>
-        </w:rPr>
-        <w:t xml:space="preserve">2009</w:t>
-      </w:r>
-      <w:r>
-        <w:t xml:space="preserve">. Predicting field performance of five irrigated tree species using seedling quality assessment in Burkina Faso, West Africa.</w:t>
+          <w:b w:val="0"/>
+          <w:b/>
+        </w:rPr>
+        <w:t xml:space="preserve">Bayley AD</w:t>
+      </w:r>
+      <w:r>
+        <w:rPr>
+          <w:b/>
+        </w:rPr>
+        <w:t xml:space="preserve">,</w:t>
+      </w:r>
+      <w:r>
+        <w:rPr>
+          <w:b/>
+        </w:rPr>
+        <w:t xml:space="preserve"> </w:t>
+      </w:r>
+      <w:r>
+        <w:rPr>
+          <w:b w:val="0"/>
+          <w:b/>
+        </w:rPr>
+        <w:t xml:space="preserve">Kietzka JW</w:t>
+      </w:r>
+      <w:r>
+        <w:t xml:space="preserve">.</w:t>
+      </w:r>
+      <w:r>
+        <w:t xml:space="preserve"> </w:t>
+      </w:r>
+      <w:r>
+        <w:rPr>
+          <w:b/>
+        </w:rPr>
+        <w:t xml:space="preserve">1997</w:t>
+      </w:r>
+      <w:r>
+        <w:t xml:space="preserve">. Stock quality and field performance of Pinus patula seedlings produced under two nursery growing regimes during seven different nursery production periods.</w:t>
       </w:r>
       <w:r>
         <w:t xml:space="preserve"> </w:t>
@@ -5021,104 +5002,10 @@
         <w:rPr>
           <w:b/>
         </w:rPr>
-        <w:t xml:space="preserve">38</w:t>
-      </w:r>
-      <w:r>
-        <w:t xml:space="preserve">: 309–322.</w:t>
-      </w:r>
-    </w:p>
-    <w:p>
-      <w:pPr>
-        <w:pStyle w:val="Bibliography"/>
-      </w:pPr>
-      <w:r>
-        <w:rPr>
-          <w:b w:val="0"/>
-          <w:b/>
-        </w:rPr>
-        <w:t xml:space="preserve">Bayley AD</w:t>
-      </w:r>
-      <w:r>
-        <w:rPr>
-          <w:b/>
-        </w:rPr>
-        <w:t xml:space="preserve">,</w:t>
-      </w:r>
-      <w:r>
-        <w:rPr>
-          <w:b/>
-        </w:rPr>
-        <w:t xml:space="preserve"> </w:t>
-      </w:r>
-      <w:r>
-        <w:rPr>
-          <w:b w:val="0"/>
-          <w:b/>
-        </w:rPr>
-        <w:t xml:space="preserve">Kietzka JW</w:t>
-      </w:r>
-      <w:r>
-        <w:t xml:space="preserve">.</w:t>
-      </w:r>
-      <w:r>
-        <w:t xml:space="preserve"> </w:t>
-      </w:r>
-      <w:r>
-        <w:rPr>
-          <w:b/>
-        </w:rPr>
-        <w:t xml:space="preserve">1997</w:t>
-      </w:r>
-      <w:r>
-        <w:t xml:space="preserve">. Stock quality and field performance of Pinus patula seedlings produced under two nursery growing regimes during seven different nursery production periods.</w:t>
-      </w:r>
-      <w:r>
-        <w:t xml:space="preserve"> </w:t>
-      </w:r>
-      <w:r>
-        <w:rPr>
-          <w:i/>
-        </w:rPr>
-        <w:t xml:space="preserve">New Forests</w:t>
-      </w:r>
-      <w:r>
-        <w:t xml:space="preserve"> </w:t>
-      </w:r>
-      <w:r>
-        <w:rPr>
-          <w:b/>
-        </w:rPr>
         <w:t xml:space="preserve">13</w:t>
       </w:r>
       <w:r>
         <w:t xml:space="preserve">: 341–356.</w:t>
-      </w:r>
-    </w:p>
-    <w:p>
-      <w:pPr>
-        <w:pStyle w:val="Bibliography"/>
-      </w:pPr>
-      <w:r>
-        <w:rPr>
-          <w:i/>
-          <w:b/>
-        </w:rPr>
-        <w:t xml:space="preserve">Canadian standards for nursery stock</w:t>
-      </w:r>
-      <w:r>
-        <w:t xml:space="preserve">.</w:t>
-      </w:r>
-      <w:r>
-        <w:t xml:space="preserve"> </w:t>
-      </w:r>
-      <w:r>
-        <w:rPr>
-          <w:b/>
-        </w:rPr>
-        <w:t xml:space="preserve">2006</w:t>
-      </w:r>
-      <w:r>
-        <w:t xml:space="preserve">. Ontario, Canada: Canadian Nusery Landscape Association.</w:t>
       </w:r>
     </w:p>
     <w:p>
@@ -6749,33 +6636,6 @@
       </w:pPr>
       <w:r>
         <w:rPr>
-          <w:i/>
-          <w:b/>
-        </w:rPr>
-        <w:t xml:space="preserve">European techincal &amp; quality standards for nusery stock</w:t>
-      </w:r>
-      <w:r>
-        <w:t xml:space="preserve">.</w:t>
-      </w:r>
-      <w:r>
-        <w:t xml:space="preserve"> </w:t>
-      </w:r>
-      <w:r>
-        <w:rPr>
-          <w:b/>
-        </w:rPr>
-        <w:t xml:space="preserve">2010</w:t>
-      </w:r>
-      <w:r>
-        <w:t xml:space="preserve">. Lochristi, Belgium: European Nurserystock Association.</w:t>
-      </w:r>
-    </w:p>
-    <w:p>
-      <w:pPr>
-        <w:pStyle w:val="Bibliography"/>
-      </w:pPr>
-      <w:r>
-        <w:rPr>
           <w:b w:val="0"/>
           <w:b/>
         </w:rPr>
@@ -7289,6 +7149,33 @@
         <w:rPr>
           <w:b/>
         </w:rPr>
+        <w:t xml:space="preserve">2000</w:t>
+      </w:r>
+      <w:r>
+        <w:t xml:space="preserve">. Ecophysiology of northern spruce species.: 419.</w:t>
+      </w:r>
+    </w:p>
+    <w:p>
+      <w:pPr>
+        <w:pStyle w:val="Bibliography"/>
+      </w:pPr>
+      <w:r>
+        <w:rPr>
+          <w:b w:val="0"/>
+          <w:b/>
+        </w:rPr>
+        <w:t xml:space="preserve">Grossnickle SC</w:t>
+      </w:r>
+      <w:r>
+        <w:t xml:space="preserve">.</w:t>
+      </w:r>
+      <w:r>
+        <w:t xml:space="preserve"> </w:t>
+      </w:r>
+      <w:r>
+        <w:rPr>
+          <w:b/>
+        </w:rPr>
         <w:t xml:space="preserve">2005</w:t>
       </w:r>
       <w:r>
@@ -7752,7 +7639,7 @@
         <w:t xml:space="preserve">1984</w:t>
       </w:r>
       <w:r>
-        <w:t xml:space="preserve">. The influence of species and stocktype selection on stand establishment: an ecophysiological perspective. Seedling physiology and reforestation success. Springer, 179–224.</w:t>
+        <w:t xml:space="preserve">. The influence of species and stocktype selection on stand establishment: an ecophysiological perspective. In: Duryea ML, In: Brown GN, eds. Seedling physiology and reforestation success. Netherlands: Springer, 179–224.</w:t>
       </w:r>
     </w:p>
     <w:p>
@@ -8375,6 +8262,45 @@
         <w:t xml:space="preserve">Landis TD</w:t>
       </w:r>
       <w:r>
+        <w:t xml:space="preserve">.</w:t>
+      </w:r>
+      <w:r>
+        <w:t xml:space="preserve"> </w:t>
+      </w:r>
+      <w:r>
+        <w:rPr>
+          <w:b/>
+        </w:rPr>
+        <w:t xml:space="preserve">2011</w:t>
+      </w:r>
+      <w:r>
+        <w:t xml:space="preserve">. The target plant concept. A history and brief overview.</w:t>
+      </w:r>
+      <w:r>
+        <w:t xml:space="preserve"> </w:t>
+      </w:r>
+      <w:r>
+        <w:rPr>
+          <w:i/>
+        </w:rPr>
+        <w:t xml:space="preserve">National Proceedings: Forest and Conservation Nursery Associations-2010. Fort Collins, CO: USDA Forest Service, Rocky Mountain Research Station</w:t>
+      </w:r>
+      <w:r>
+        <w:t xml:space="preserve">: 61–66.</w:t>
+      </w:r>
+    </w:p>
+    <w:p>
+      <w:pPr>
+        <w:pStyle w:val="Bibliography"/>
+      </w:pPr>
+      <w:r>
+        <w:rPr>
+          <w:b w:val="0"/>
+          <w:b/>
+        </w:rPr>
+        <w:t xml:space="preserve">Landis TD</w:t>
+      </w:r>
+      <w:r>
         <w:rPr>
           <w:b/>
         </w:rPr>
@@ -8407,64 +8333,6 @@
       </w:r>
       <w:r>
         <w:t xml:space="preserve">. Applying the target plant concept to nursery stock quality. Plant quality: A key to success in forest establishment. proceedings of the national council for forest research and development (cOFORD) conference, dublin, ireland.1–10.</w:t>
-      </w:r>
-    </w:p>
-    <w:p>
-      <w:pPr>
-        <w:pStyle w:val="Bibliography"/>
-      </w:pPr>
-      <w:r>
-        <w:rPr>
-          <w:b w:val="0"/>
-          <w:b/>
-        </w:rPr>
-        <w:t xml:space="preserve">Landis TD</w:t>
-      </w:r>
-      <w:r>
-        <w:rPr>
-          <w:b/>
-        </w:rPr>
-        <w:t xml:space="preserve">,</w:t>
-      </w:r>
-      <w:r>
-        <w:rPr>
-          <w:b/>
-        </w:rPr>
-        <w:t xml:space="preserve"> </w:t>
-      </w:r>
-      <w:r>
-        <w:rPr>
-          <w:b w:val="0"/>
-          <w:b/>
-        </w:rPr>
-        <w:t xml:space="preserve">Others</w:t>
-      </w:r>
-      <w:r>
-        <w:t xml:space="preserve">.</w:t>
-      </w:r>
-      <w:r>
-        <w:t xml:space="preserve"> </w:t>
-      </w:r>
-      <w:r>
-        <w:rPr>
-          <w:b/>
-        </w:rPr>
-        <w:t xml:space="preserve">2011</w:t>
-      </w:r>
-      <w:r>
-        <w:t xml:space="preserve">. The target plant concept. A history and brief overview.</w:t>
-      </w:r>
-      <w:r>
-        <w:t xml:space="preserve"> </w:t>
-      </w:r>
-      <w:r>
-        <w:rPr>
-          <w:i/>
-        </w:rPr>
-        <w:t xml:space="preserve">National Proceedings: Forest and Conservation Nursery Associations-2010. Fort Collins, CO: USDA Forest Service, Rocky Mountain Research Station</w:t>
-      </w:r>
-      <w:r>
-        <w:t xml:space="preserve">: 61–66.</w:t>
       </w:r>
     </w:p>
     <w:p>
@@ -10482,25 +10350,6 @@
         <w:t xml:space="preserve">Pinto JR</w:t>
       </w:r>
       <w:r>
-        <w:rPr>
-          <w:b/>
-        </w:rPr>
-        <w:t xml:space="preserve">,</w:t>
-      </w:r>
-      <w:r>
-        <w:rPr>
-          <w:b/>
-        </w:rPr>
-        <w:t xml:space="preserve"> </w:t>
-      </w:r>
-      <w:r>
-        <w:rPr>
-          <w:b w:val="0"/>
-          <w:b/>
-        </w:rPr>
-        <w:t xml:space="preserve">Others</w:t>
-      </w:r>
-      <w:r>
         <w:t xml:space="preserve">.</w:t>
       </w:r>
       <w:r>
@@ -10522,10 +10371,10 @@
         <w:rPr>
           <w:i/>
         </w:rPr>
-        <w:t xml:space="preserve">Pinto, Jeremiah</w:t>
-      </w:r>
-      <w:r>
-        <w:t xml:space="preserve">.</w:t>
+        <w:t xml:space="preserve">National Proceedings: Forest and Conservation Nursery Associations-2010. Fort Collins, CO: USDA Forest Service, Rocky Mountain Research Station</w:t>
+      </w:r>
+      <w:r>
+        <w:t xml:space="preserve">: 74–79.</w:t>
       </w:r>
     </w:p>
     <w:p>
@@ -11039,7 +10888,7 @@
         <w:t xml:space="preserve">1984</w:t>
       </w:r>
       <w:r>
-        <w:t xml:space="preserve">. Assessing seedling quality. In: Duryea ML, In: Landis TD, eds. Forestry nursery manual: Production of bareroot seedlings. Springer, 243–259.</w:t>
+        <w:t xml:space="preserve">. Assessing seedling quality. In: Duryea ML, In: Landis TD, eds. Forestry nursery manual: Production of bareroot seedlings. Corvallis, OR, USA: Springer, 243–259.</w:t>
       </w:r>
     </w:p>
     <w:p>
@@ -13622,7 +13471,7 @@
     </w:lvl>
   </w:abstractNum>
   <w:abstractNum w:abstractNumId="990">
-    <w:nsid w:val="c6e69ac1"/>
+    <w:nsid w:val="55c18984"/>
     <w:multiLevelType w:val="multilevel"/>
     <w:lvl w:ilvl="0">
       <w:numFmt w:val="bullet"/>

</xml_diff>

<commit_message>
changed title of review
</commit_message>
<xml_diff>
--- a/review/review.docx
+++ b/review/review.docx
@@ -7,7 +7,25 @@
         <w:pStyle w:val="Title"/>
       </w:pPr>
       <w:r>
-        <w:t xml:space="preserve">Root</w:t>
+        <w:t xml:space="preserve">A</w:t>
+      </w:r>
+      <w:r>
+        <w:t xml:space="preserve"> </w:t>
+      </w:r>
+      <w:r>
+        <w:t xml:space="preserve">review</w:t>
+      </w:r>
+      <w:r>
+        <w:t xml:space="preserve"> </w:t>
+      </w:r>
+      <w:r>
+        <w:t xml:space="preserve">of</w:t>
+      </w:r>
+      <w:r>
+        <w:t xml:space="preserve"> </w:t>
+      </w:r>
+      <w:r>
+        <w:t xml:space="preserve">root</w:t>
       </w:r>
       <w:r>
         <w:t xml:space="preserve"> </w:t>
@@ -37,7 +55,7 @@
         <w:t xml:space="preserve"> </w:t>
       </w:r>
       <w:r>
-        <w:t xml:space="preserve">Australian</w:t>
+        <w:t xml:space="preserve">containerized</w:t>
       </w:r>
       <w:r>
         <w:t xml:space="preserve"> </w:t>
@@ -55,7 +73,25 @@
         <w:t xml:space="preserve"> </w:t>
       </w:r>
       <w:r>
-        <w:t xml:space="preserve">stock</w:t>
+        <w:t xml:space="preserve">stock:</w:t>
+      </w:r>
+      <w:r>
+        <w:t xml:space="preserve"> </w:t>
+      </w:r>
+      <w:r>
+        <w:t xml:space="preserve">nature</w:t>
+      </w:r>
+      <w:r>
+        <w:t xml:space="preserve"> </w:t>
+      </w:r>
+      <w:r>
+        <w:t xml:space="preserve">vs</w:t>
+      </w:r>
+      <w:r>
+        <w:t xml:space="preserve"> </w:t>
+      </w:r>
+      <w:r>
+        <w:t xml:space="preserve">nursery.</w:t>
       </w:r>
     </w:p>
     <w:p>
@@ -176,7 +212,7 @@
         <w:t xml:space="preserve">, 2003)</w:t>
       </w:r>
       <w:r>
-        <w:t xml:space="preserve">. Recently, Horticulture Innovation Australia has introduced the new '202020 Vision' that aims increase urban green space by 20% by the year 2020 (</w:t>
+        <w:t xml:space="preserve">. Recently, Horticulture Innovation Australia has introduced the new '202020 Vision' that aims to increase urban green space by 20% by the year 2020 (</w:t>
       </w:r>
       <w:hyperlink r:id="rId22">
         <w:r>
@@ -1235,7 +1271,7 @@
         <w:t xml:space="preserve">(Rose &amp; Hasse, 1995)</w:t>
       </w:r>
       <w:r>
-        <w:t xml:space="preserve">. An overarching aim of the target seedling approach is that seedling quality is of the utmost importance. Global adaptation of this concept has led to a suite of quality assessment criteria, that are now essential elements in seedling testing standards. It is now commonly accepted that height and diameter measurements alone do not always correlate with seedling performance following out-planting. As height, stem diameter and shoot-root ratio each influence seedling tolerance to environmental stresses, they should be considered in relation to each other</w:t>
+        <w:t xml:space="preserve">. An overarching aim of the target seedling approach is that seedling quality is of the utmost importance. Global adaptation of this concept has led to a suite of quality assessment criteria that are now essential elements in seedling testing standards. It is now commonly accepted that height and diameter measurements alone do not always correlate with seedling performance following out-planting. As height, stem diameter and shoot-root ratio each influence seedling tolerance to environmental stresses, they should be considered in relation to each other</w:t>
       </w:r>
       <w:r>
         <w:t xml:space="preserve"> </w:t>
@@ -1422,7 +1458,7 @@
         <w:t xml:space="preserve">(Haase, 2008)</w:t>
       </w:r>
       <w:r>
-        <w:t xml:space="preserve">. To be self supporting, the root system should also be of sufficient size to anchor the tree. Imbalances above and belowground can put larger tree stock at higher risk of transplant shock</w:t>
+        <w:t xml:space="preserve">. To be self-supporting, the root system should also be of sufficient size to anchor the tree. Imbalances above and belowground can put larger tree stock at higher risk of transplant shock</w:t>
       </w:r>
       <w:r>
         <w:t xml:space="preserve"> </w:t>
@@ -1493,7 +1529,7 @@
         <w:t xml:space="preserve">, 1997)</w:t>
       </w:r>
       <w:r>
-        <w:t xml:space="preserve">. To high a shoot mass can decrease survival as evaporative surface exceeds water uptake capacity, while too low a shoot mass impacts drought survival by the inability to photosynthesize necessary carbohydrate reserves</w:t>
+        <w:t xml:space="preserve">. Too high a shoot mass can decrease survival as evaporative surface exceeds water uptake capacity, while too low a shoot mass impacts drought survival by the inability to photosynthesize necessary carbohydrate reserves</w:t>
       </w:r>
       <w:r>
         <w:t xml:space="preserve"> </w:t>
@@ -1529,7 +1565,13 @@
         <w:pStyle w:val="FirstParagraph"/>
       </w:pPr>
       <w:r>
-        <w:t xml:space="preserve">Nursery silvicultural practices have a strong influence on seedling performance immediately after planting</w:t>
+        <w:t xml:space="preserve">Nursery silvicultural practices have a strong influence on seedling performance</w:t>
+      </w:r>
+      <w:r>
+        <w:t xml:space="preserve"> </w:t>
+      </w:r>
+      <w:r>
+        <w:t xml:space="preserve">immediately after planting</w:t>
       </w:r>
       <w:r>
         <w:t xml:space="preserve"> </w:t>
@@ -1663,7 +1705,7 @@
         <w:t xml:space="preserve">(NeSmith &amp; Duval, 1998)</w:t>
       </w:r>
       <w:r>
-        <w:t xml:space="preserve">. Despite this, containerized seedlings then to have greater initial root growth during the following out-planting than bare-root seedlings</w:t>
+        <w:t xml:space="preserve">. Regardless, containerized seedlings still tend to have greater initial root growth during the following out-planting than bare-root seedlings</w:t>
       </w:r>
       <w:r>
         <w:t xml:space="preserve"> </w:t>
@@ -2089,7 +2131,7 @@
         <w:br w:type="textWrapping"/>
       </w:r>
       <w:r>
-        <w:t xml:space="preserve">In the absence of any root pruning management, either manually or by container type, root binding and root restriction is likely to occur. Container root restriction can alter root morphology, affecting the ability to absorb water and causing symptoms of water stress in plants, even under well watered conditions</w:t>
+        <w:t xml:space="preserve">In the absence of any root pruning management, either manually or by container type, root binding and root restriction is likely to occur. Container root restriction can alter root morphology, affecting the ability to absorb water and causing symptoms of water stress in plants, even under well-watered conditions</w:t>
       </w:r>
       <w:r>
         <w:t xml:space="preserve"> </w:t>
@@ -2606,7 +2648,13 @@
         <w:t xml:space="preserve">, 2008)</w:t>
       </w:r>
       <w:r>
-        <w:t xml:space="preserve">. Alternatively, drought hardening regimes can be applied in the nursery to increase drought tolerance before out-planting into dry sites</w:t>
+        <w:t xml:space="preserve">.</w:t>
+      </w:r>
+      <w:r>
+        <w:t xml:space="preserve"> </w:t>
+      </w:r>
+      <w:r>
+        <w:t xml:space="preserve">Alternatively, drought hardening regimes can be applied in the nursery to increase drought tolerance before out-planting into dry sites</w:t>
       </w:r>
       <w:r>
         <w:t xml:space="preserve"> </w:t>
@@ -14869,7 +14917,7 @@
     </w:lvl>
   </w:abstractNum>
   <w:abstractNum w:abstractNumId="990">
-    <w:nsid w:val="21ddaad7"/>
+    <w:nsid w:val="f9ccf0b3"/>
     <w:multiLevelType w:val="multilevel"/>
     <w:lvl w:ilvl="0">
       <w:numFmt w:val="bullet"/>

</xml_diff>

<commit_message>
more changes from MT edits
</commit_message>
<xml_diff>
--- a/review/review.docx
+++ b/review/review.docx
@@ -362,7 +362,7 @@
         <w:t xml:space="preserve">(Wakeley, 1954)</w:t>
       </w:r>
       <w:r>
-        <w:t xml:space="preserve">, yet the quality of tree stock is often assessed inconsistently</w:t>
+        <w:t xml:space="preserve">, yet the quality of tree stock is often assessed too infrequently or only when problems arise</w:t>
       </w:r>
       <w:r>
         <w:t xml:space="preserve"> </w:t>
@@ -410,7 +410,7 @@
         <w:t xml:space="preserve">(Wilson &amp; Jacobs, 2006)</w:t>
       </w:r>
       <w:r>
-        <w:t xml:space="preserve">. As there is no single test which encompasses tree quality, assessing nursery stock is analogous to a physician conducting several measurements to characterize a patients general health</w:t>
+        <w:t xml:space="preserve">. Multiple tests of nursery stock attributes are necessary because there is no single characteristic which encompasses tree quality, which is analogous to a physician conducting several measurements to characterize a patient’s general health</w:t>
       </w:r>
       <w:r>
         <w:t xml:space="preserve"> </w:t>
@@ -602,16 +602,13 @@
         <w:t xml:space="preserve">, 1990; Haase, 2011; Pinto, 2011)</w:t>
       </w:r>
       <w:r>
-        <w:t xml:space="preserve">. The quality of an individual tree represents how each of these main attributes act together and influence one another</w:t>
-      </w:r>
-      <w:r>
-        <w:t xml:space="preserve"> </w:t>
+        <w:t xml:space="preserve">. The quality of an individual tree represents how each of these main attributes act together and influence one another, such as aboveground sturdiness or the physiological balance between shoots and roots</w:t>
       </w:r>
       <w:r>
         <w:t xml:space="preserve">(Wightman, 1999)</w:t>
       </w:r>
       <w:r>
-        <w:t xml:space="preserve">. Importantly, no single morphological factor has been shown to provide a perfect prediction of out-planting success, but many are linked with aspects of potential tree performance</w:t>
+        <w:t xml:space="preserve">. Importantly, no single morphological factor has been shown to provide a perfect prediction of out-planting success, but height, stem diameter, root volume and root:shoot are all linked with aspects of potential tree performance</w:t>
       </w:r>
       <w:r>
         <w:t xml:space="preserve"> </w:t>
@@ -627,6 +624,15 @@
       </w:r>
       <w:r>
         <w:t xml:space="preserve">(Thompson, 1985; Haase, 2008)</w:t>
+      </w:r>
+      <w:r>
+        <w:t xml:space="preserve">, including national and international standards for growing nursery stock</w:t>
+      </w:r>
+      <w:r>
+        <w:t xml:space="preserve"> </w:t>
+      </w:r>
+      <w:r>
+        <w:t xml:space="preserve">(see Canadian Nursery Landscape Association, 2006; European Nurserystock Association, 2010; AmericanHort, 2014; Standards Australia Limited, 2015)</w:t>
       </w:r>
       <w:r>
         <w:t xml:space="preserve">. Assessments used to describe quality nursery stock generally convert these core morphological characteristics into grading standards</w:t>
@@ -692,7 +698,7 @@
         <w:t xml:space="preserve">(Carlson &amp; Miller, 1990)</w:t>
       </w:r>
       <w:r>
-        <w:t xml:space="preserve">. This has led to height being an inconsistent predictor of out-planting survival for nursery tree stock. Larger stock also adds difficulty in lifting, handling and planting properly, which can negate advantages of larger nursery tree stock in planting success</w:t>
+        <w:t xml:space="preserve">. This has led to height being an inconsistent predictor of out-planting survival for nursery tree stock. Large size class nursery trees are also difficult to lift, handle and plant properly, which can negate advantages of larger nursery tree stock in planting success</w:t>
       </w:r>
       <w:r>
         <w:t xml:space="preserve"> </w:t>
@@ -817,7 +823,7 @@
         <w:t xml:space="preserve">, 2009)</w:t>
       </w:r>
       <w:r>
-        <w:t xml:space="preserve">. In recent history the size of nursery tree container stock has been increasing, however, evidence that subsequent increases in stem diameter led to increased field performance is still lacking</w:t>
+        <w:t xml:space="preserve">. In recent history the size of container tree stock produced for forestry plantations in the USA has been increasing, however, evidence that subsequent increases in stem diameter led to increased field performance is still lacking</w:t>
       </w:r>
       <w:r>
         <w:t xml:space="preserve"> </w:t>
@@ -912,7 +918,7 @@
         <w:br w:type="textWrapping"/>
       </w:r>
       <w:r>
-        <w:t xml:space="preserve">In nursery tree stock, root volume has been shown to be positively correlated with total mass, diameter, and tree height after out-planting</w:t>
+        <w:t xml:space="preserve">In nursery tree stock, the physical volume of roots has been shown to be positively correlated with total mass, diameter, and tree height after out-planting</w:t>
       </w:r>
       <w:r>
         <w:t xml:space="preserve"> </w:t>
@@ -954,7 +960,7 @@
         <w:t xml:space="preserve">(Carlson, 1986)</w:t>
       </w:r>
       <w:r>
-        <w:t xml:space="preserve">. Root volume may not reflect root fibrosity, however, as tree stock with large fine root mass can displace the same volume as a seedlings with large tap roots</w:t>
+        <w:t xml:space="preserve">. However, the physical volume of the roots in a given container size could reflect either a fibrous root system or a root system with large tap roots</w:t>
       </w:r>
       <w:r>
         <w:t xml:space="preserve"> </w:t>
@@ -984,7 +990,7 @@
         <w:t xml:space="preserve">, 1984)</w:t>
       </w:r>
       <w:r>
-        <w:t xml:space="preserve">. Assessing root system quality, however, may be affected by variation in root morphology across species and nursery-specific root management practices.</w:t>
+        <w:t xml:space="preserve">. Thus, assessments of root system quality may be affected by variation in root morphology across species or nursery-specific root management practices.</w:t>
       </w:r>
     </w:p>
     <w:p>
@@ -1121,7 +1127,37 @@
         <w:t xml:space="preserve"> </w:t>
       </w:r>
       <w:r>
-        <w:t xml:space="preserve">first noted how morphological assessments of root collar diameter and height led to unreliable grades of survival and growth in long-leaf and slash pine seedlings. Measurements of root system morphology are also destructive and time consuming, limiting their application in production nurseries</w:t>
+        <w:t xml:space="preserve">first noted how morphological assessments of root collar diameter and height led to unreliable grades of survival and growth in</w:t>
+      </w:r>
+      <w:r>
+        <w:t xml:space="preserve"> </w:t>
+      </w:r>
+      <w:r>
+        <w:rPr>
+          <w:i/>
+        </w:rPr>
+        <w:t xml:space="preserve">Pinus palustris</w:t>
+      </w:r>
+      <w:r>
+        <w:t xml:space="preserve"> </w:t>
+      </w:r>
+      <w:r>
+        <w:t xml:space="preserve">and</w:t>
+      </w:r>
+      <w:r>
+        <w:t xml:space="preserve"> </w:t>
+      </w:r>
+      <w:r>
+        <w:rPr>
+          <w:i/>
+        </w:rPr>
+        <w:t xml:space="preserve">Pinus elliottii</w:t>
+      </w:r>
+      <w:r>
+        <w:t xml:space="preserve"> </w:t>
+      </w:r>
+      <w:r>
+        <w:t xml:space="preserve">seedlings. Measurements of root system morphology are also destructive and time consuming, limiting their application in production nurseries</w:t>
       </w:r>
       <w:r>
         <w:t xml:space="preserve"> </w:t>
@@ -1139,7 +1175,7 @@
         <w:t xml:space="preserve">(Mexal &amp; Landis, 1990; Grossnickle, 2012)</w:t>
       </w:r>
       <w:r>
-        <w:t xml:space="preserve">. Unfavorable morphological grades of tree stock may therefore occur, without actually inferring different capacities for field success. Although this issue represents a fundamental problem for the nursery industry, morphological indices still represent the most cost-effective standard practice.</w:t>
+        <w:t xml:space="preserve">. Although this issue represents a fundamental problem for the nursery industry, morphological indices still represent the most cost-effective standard practice.</w:t>
       </w:r>
     </w:p>
     <w:p>
@@ -1190,7 +1226,7 @@
         <w:t xml:space="preserve">(Rose &amp; Hasse, 1995)</w:t>
       </w:r>
       <w:r>
-        <w:t xml:space="preserve">. Global adaptation of this concept has led to a suite of quality assessment criteria that are now essential elements in quality testing protocols. It is commonly accepted that height and diameter measurements alone do not always correlate with seedling performance following out-planting. As height, stem diameter and shoot-root ratio each influence seedling tolerance to environmental stresses, they should be considered in relation to each other</w:t>
+        <w:t xml:space="preserve">. Adaptation of this concept has led to a suite of quality assessment criteria that are now essential elements in nursery stock quality testing protocols worldwide. It is commonly accepted that height and diameter measurements alone do not always correlate with seedling performance following out-planting. As height, stem diameter and shoot-root ratio each influence seedling tolerance to environmental stresses, they should be considered in relation to each other</w:t>
       </w:r>
       <w:r>
         <w:t xml:space="preserve"> </w:t>
@@ -1377,7 +1413,7 @@
         <w:t xml:space="preserve">(Haase, 2008)</w:t>
       </w:r>
       <w:r>
-        <w:t xml:space="preserve">. To be self-supporting, the root system should also be of sufficient size to anchor the tree. Imbalances above and belowground can put larger sized tree stock at higher risk of transplant shock</w:t>
+        <w:t xml:space="preserve">. To be self-supporting, the root system should also be of sufficient size to anchor the tree. Imbalances above and belowground can put larger sized tree stock at higher risk of transplant related stress</w:t>
       </w:r>
       <w:r>
         <w:t xml:space="preserve"> </w:t>
@@ -1388,11 +1424,6 @@
       <w:r>
         <w:t xml:space="preserve">.</w:t>
       </w:r>
-    </w:p>
-    <w:p>
-      <w:pPr>
-        <w:pStyle w:val="BodyText"/>
-      </w:pPr>
       <w:r>
         <w:br w:type="textWrapping"/>
       </w:r>
@@ -1538,7 +1569,7 @@
         <w:pStyle w:val="FirstParagraph"/>
       </w:pPr>
       <w:r>
-        <w:t xml:space="preserve">Containerized tree stock possess complete root systems oriented downward, with at least one in a position to become a taproot</w:t>
+        <w:t xml:space="preserve">Containerized tree stock possess complete root systems oriented downward</w:t>
       </w:r>
       <w:r>
         <w:t xml:space="preserve"> </w:t>
@@ -1586,7 +1617,7 @@
         <w:t xml:space="preserve">(Grossnickle, 2005 and references therein)</w:t>
       </w:r>
       <w:r>
-        <w:t xml:space="preserve">. This increased survival is attributed to containerized tree stock being easier to plant and having more immediate growth response benefits than bare-root trees</w:t>
+        <w:t xml:space="preserve">. This increased survival is attributed to containerized tree stock being easier to plant and having more immediate growth response benefits than bare root trees</w:t>
       </w:r>
       <w:r>
         <w:t xml:space="preserve"> </w:t>
@@ -1607,7 +1638,28 @@
         <w:t xml:space="preserve">, 1990)</w:t>
       </w:r>
       <w:r>
-        <w:t xml:space="preserve">. Although bare-root and container stock types have distinct characteristics influencing their field survival, new nursery practices are developing bare-root seedlings with more balanced root to shoot systems</w:t>
+        <w:t xml:space="preserve">, and likely decreased root desiccation from exposure which is observed in bare root stock</w:t>
+      </w:r>
+      <w:r>
+        <w:t xml:space="preserve"> </w:t>
+      </w:r>
+      <w:r>
+        <w:t xml:space="preserve">(Girard</w:t>
+      </w:r>
+      <w:r>
+        <w:t xml:space="preserve"> </w:t>
+      </w:r>
+      <w:r>
+        <w:rPr>
+          <w:i/>
+        </w:rPr>
+        <w:t xml:space="preserve">et al.</w:t>
+      </w:r>
+      <w:r>
+        <w:t xml:space="preserve">, 1997)</w:t>
+      </w:r>
+      <w:r>
+        <w:t xml:space="preserve">. Although bare root and container stock types have distinct characteristics influencing their field survival, new nursery practices are developing bare-root seedlings with more balanced root to shoot systems</w:t>
       </w:r>
       <w:r>
         <w:t xml:space="preserve"> </w:t>
@@ -1645,7 +1697,7 @@
         <w:br w:type="textWrapping"/>
       </w:r>
       <w:r>
-        <w:t xml:space="preserve">Bare root trees have larger shoot systems than containerized trees because they are typically grown for longer and at lower densities</w:t>
+        <w:t xml:space="preserve">Bare root trees have larger sized shoots than containerized trees because they are typically grown for longer and at lower densities</w:t>
       </w:r>
       <w:r>
         <w:t xml:space="preserve"> </w:t>
@@ -1654,7 +1706,7 @@
         <w:t xml:space="preserve">(Grossnickle &amp; El-Kassaby, 2015)</w:t>
       </w:r>
       <w:r>
-        <w:t xml:space="preserve">. The root systems of bare-root seedlings are disrupted in the process of lifting, while containerized seedlings typically maintain intact multidimensional root system and have greater root growth after out-planting</w:t>
+        <w:t xml:space="preserve">. The root systems of bare-root seedlings are disrupted in the process of lifting, notably with preferential loss of fine roots, while containerized seedlings typically maintain an intact multidimensional root system and have greater root growth after out-planting</w:t>
       </w:r>
       <w:r>
         <w:t xml:space="preserve"> </w:t>
@@ -1687,7 +1739,7 @@
         <w:t xml:space="preserve">, 2007)</w:t>
       </w:r>
       <w:r>
-        <w:t xml:space="preserve">. The removal procedure for bare-root trees initially produces an imbalance in the root:shoot ratio, with harvested bareroot trees generally having root:shoot ratio of 1:3 compared to containerized tree with a root:shoot ratio 1:2</w:t>
+        <w:t xml:space="preserve">. The removal procedure for bare-root trees initially produces an imbalance in the root:shoot (ratio of root mass to shoot mass), with harvested bareroot trees generally having a root:shoot of 1:3 compared to containerized tree with a root:shoot of 1:2</w:t>
       </w:r>
       <w:r>
         <w:t xml:space="preserve"> </w:t>
@@ -1708,7 +1760,7 @@
         <w:t xml:space="preserve">, 1990; Haase &amp; Others, 2007)</w:t>
       </w:r>
       <w:r>
-        <w:t xml:space="preserve">. Deciduous bare root trees, however, are often planted into containers to produce larger size trees for landscape use. The degree to which the initial inherent differences in harvested bare root trees affect subsequent growth, balance and quality during containerized production remains unknown.</w:t>
+        <w:t xml:space="preserve">. Deciduous bare root trees, however, are often planted into containers to produce larger size trees that can also be planted year round. The degree to which the initial inherent differences in harvested bare root trees affect subsequent growth, balance and quality during containerized production remains unknown.</w:t>
       </w:r>
     </w:p>
     <w:p>
@@ -1780,7 +1832,7 @@
         <w:t xml:space="preserve">, 2006)</w:t>
       </w:r>
       <w:r>
-        <w:t xml:space="preserve">, thus it is common practice to actively manage root systems during containerized nursery production. There are numerous container types and treatments applied to containers aimed at root pruning and manipulating root direction and division. For example, air or mechanical pruning containers and copper compounds applied to interior container surfaces are utilized to decrease root deflection. Container types designed to aid root pruning should produce seedlings with horizontally orientated structural roots and more stable root forms</w:t>
+        <w:t xml:space="preserve">, thus it is common practice to actively manage root systems during containerized nursery production. There are numerous container types and treatments applied to containers aimed at root pruning and manipulating root direction and division. For example, air or mechanical pruning containers and copper compounds applied to interior container surfaces are utilized to decrease root deflection. Container types designed to aid root pruning should produce seedlings with horizontally oriented structural roots and more stable root forms</w:t>
       </w:r>
       <w:r>
         <w:t xml:space="preserve"> </w:t>
@@ -1821,10 +1873,7 @@
         <w:br w:type="textWrapping"/>
       </w:r>
       <w:r>
-        <w:t xml:space="preserve">Containers that auto-prune roots may inadvertently alter natural patterns of tree biomass investment</w:t>
-      </w:r>
-      <w:r>
-        <w:t xml:space="preserve"> </w:t>
+        <w:t xml:space="preserve">Containers that auto-prune roots may inadvertently alter natural patterns of tree biomass investment into root, shoots or leaves</w:t>
       </w:r>
       <w:r>
         <w:t xml:space="preserve">(Climent</w:t>
@@ -2039,7 +2088,7 @@
         <w:t xml:space="preserve">, 2013)</w:t>
       </w:r>
       <w:r>
-        <w:t xml:space="preserve">. Additionally, roots undergoing difficult conditions may send inhibitory signals to shoots that inhibit leaf physiology and growth</w:t>
+        <w:t xml:space="preserve">. Additionally, roots under stress may send inhibitory signals to shoots that inhibit leaf physiology and growth</w:t>
       </w:r>
       <w:r>
         <w:t xml:space="preserve"> </w:t>
@@ -2066,7 +2115,7 @@
         <w:pStyle w:val="FirstParagraph"/>
       </w:pPr>
       <w:r>
-        <w:t xml:space="preserve">Volume is one of the most obvious and important characteristics of a containerized production, however, optimum container sizes can vary by species, growing density, environmental conditions and growing season length</w:t>
+        <w:t xml:space="preserve">Volume is one of the most obvious and important characteristics of a containerized production, however, optimum container sizes can vary by species, container spacing, environmental conditions and growing season length</w:t>
       </w:r>
       <w:r>
         <w:t xml:space="preserve"> </w:t>
@@ -2117,7 +2166,7 @@
         <w:t xml:space="preserve">(Bowden, 1993)</w:t>
       </w:r>
       <w:r>
-        <w:t xml:space="preserve">. Across a longer timescale, however, it may be more economical to purchase and plant an expensive tree with a higher rate of survival that a less expensive tree with a higher mortality rate</w:t>
+        <w:t xml:space="preserve">. Across a longer timescale, however, it may be more economical to purchase and plant an expensive larger container tree with a higher rate of survival that a less expensive smaller container tree with a higher mortality rate</w:t>
       </w:r>
       <w:r>
         <w:t xml:space="preserve"> </w:t>
@@ -2301,7 +2350,7 @@
         <w:br w:type="textWrapping"/>
       </w:r>
       <w:r>
-        <w:t xml:space="preserve">The increasing demand for larger size trees for landscape projects now dictates that a large range of container volumes be used in nursery production. Growing tree stock in large volume containers may result in natural shifts of root to shoot balance related to age and development as trees grow larger. However, the majority of existing research investigating the impacts of container volume on tree balance and growth is concentrated on trees grown for reforestation and plantation purposes. This has led to a large knowledge gap, as the typical range of container sizes used for these purposes (&lt;1 L) is massively smaller than containers now used for nursery trees for landscape use (&gt;1000L). Increases, decrease and no effect of container volume on root:shoot ratios have been observed across many species from forestry related studies</w:t>
+        <w:t xml:space="preserve">The increasing demand for larger sized trees for landscape projects now dictates that a large range of container volumes be used in nursery production. Growing tree stock in large volume containers may result in natural shifts of root to shoot balance related to age and development as trees grow larger. However, the majority of existing research investigating the impacts of container volume on tree balance and growth is concentrated on trees grown for reforestation and plantation purposes. This has led to a large knowledge gap, as the typical range of container sizes used for these purposes (&lt;1 L) is far smaller than containers now used for nursery trees for landscape use (&gt;1000 L). Increases, decrease and no effect of container volume on root:shoot biomass ratios have been observed across many species from forestry related studies</w:t>
       </w:r>
       <w:r>
         <w:t xml:space="preserve"> </w:t>
@@ -2346,7 +2395,7 @@
         <w:t xml:space="preserve">, 2015)</w:t>
       </w:r>
       <w:r>
-        <w:t xml:space="preserve">, yet the maximum container size for any of these studies was &lt; 20L. Future work is needed to test if above and belowground balance of tree species grown for landscape use is altered by container size, especially larger volumes.</w:t>
+        <w:t xml:space="preserve">, yet the maximum container size for any of these studies was &lt; 20 L. Future work is needed to test if above and belowground balance of tree species grown for landscape use is altered by container size, especially larger volumes.</w:t>
       </w:r>
     </w:p>
     <w:p>
@@ -2564,7 +2613,7 @@
         <w:t xml:space="preserve">(Brissette, 1990)</w:t>
       </w:r>
       <w:r>
-        <w:t xml:space="preserve">, while enhancing the capacity of new root formation</w:t>
+        <w:t xml:space="preserve">, while enhancing the capacity for new root formation</w:t>
       </w:r>
       <w:r>
         <w:t xml:space="preserve"> </w:t>
@@ -2675,7 +2724,16 @@
         <w:t xml:space="preserve">, 2010)</w:t>
       </w:r>
       <w:r>
-        <w:t xml:space="preserve">. Overall, tree balance of nursery tree stock can be significantly altered or specifically managed through fertilization regimes. Fertilization regimes also feedback to out-planting success as alleviation of nitrogen stress may decrease carbon allocated to storage</w:t>
+        <w:t xml:space="preserve">. Alternatively, toxicity and reduced growth can result from over-fertilization of nitrogen and phosphorus in Australian sclerophyll tree species that are naturally associated with low fertility soil</w:t>
+      </w:r>
+      <w:r>
+        <w:t xml:space="preserve"> </w:t>
+      </w:r>
+      <w:r>
+        <w:t xml:space="preserve">(Groves &amp; Keraitis, 1976)</w:t>
+      </w:r>
+      <w:r>
+        <w:t xml:space="preserve">.Overall, tree balance of nursery tree stock can be significantly altered or specifically managed through fertilization regimes. Fertilization regimes also feedback to out-planting success as alleviation of nitrogen stress may decrease carbon allocated to storage</w:t>
       </w:r>
       <w:r>
         <w:t xml:space="preserve"> </w:t>
@@ -2711,7 +2769,7 @@
         <w:t xml:space="preserve"> </w:t>
       </w:r>
       <w:r>
-        <w:t xml:space="preserve">or nitrogen hardening may improve field performance in semi-arid or droughted planting sites</w:t>
+        <w:t xml:space="preserve">or nutritional hardening by reduction nitrogen supply may improve field performance in semi-arid or droughted planting sites</w:t>
       </w:r>
       <w:r>
         <w:t xml:space="preserve"> </w:t>
@@ -2961,7 +3019,7 @@
         <w:t xml:space="preserve">(Callaham, 1962)</w:t>
       </w:r>
       <w:r>
-        <w:t xml:space="preserve">. For example, diameter growth of different native eucalpyt species is related to prevailing air temperature</w:t>
+        <w:t xml:space="preserve">. For example, diameter growth of different native eucalypt species is related to prevailing air temperature</w:t>
       </w:r>
       <w:r>
         <w:t xml:space="preserve"> </w:t>
@@ -3000,7 +3058,10 @@
         <w:pStyle w:val="FirstParagraph"/>
       </w:pPr>
       <w:r>
-        <w:t xml:space="preserve">The three primary types of stress that influence seedling quality are moisture, temperature, and physical stress.</w:t>
+        <w:t xml:space="preserve">The three primary types of stress that influence seedling quality are moisture, temperature, and physical stress</w:t>
+      </w:r>
+      <w:r>
+        <w:t xml:space="preserve"> </w:t>
       </w:r>
       <w:r>
         <w:t xml:space="preserve">(Haase &amp; Others, 2007)</w:t>
@@ -3116,7 +3177,7 @@
         <w:t xml:space="preserve"> </w:t>
       </w:r>
       <w:r>
-        <w:t xml:space="preserve">still exists today. Quality assessments for nursery tree stock generally focus on 3 core parameters (height, diameter and root system size) to assess tree stock balance, albeit in different ways. Estimates of the size of a tree aboveground are commonly generated in forestry research using the relationship between tree height and diameter</w:t>
+        <w:t xml:space="preserve">still exists today. Quality assessments for nursery tree stock generally focus on three core parameters (height, diameter and root system size) to assess tree stock balance, albeit in different ways. Estimates of the size of a tree aboveground are commonly generated in forestry research using the relationship between tree height and diameter</w:t>
       </w:r>
       <w:r>
         <w:t xml:space="preserve"> </w:t>
@@ -3241,7 +3302,7 @@
         <w:t xml:space="preserve">, 2002)</w:t>
       </w:r>
       <w:r>
-        <w:t xml:space="preserve">. Large differences in growth rates exists across species or plant functional types, which plays a critical role in how different tree stock develop within nursery environments. Differences in growth rates are linked to the habitat for which a species naturally occurs, such as fast-growing trees are found in favorable habitats that support growth or trees from nutrient-poor environments are often evergreens with higher leaf longevity</w:t>
+        <w:t xml:space="preserve">. Large differences in growth rates exists across species or plant functional types, which plays a critical role in how different tree stock develop within nursery environments. Differences in growth rates are linked to the habitat for which a species naturally occurs, such as fast-growing trees are found in favorable habitats that support growth or slow-growing trees often originate from nutrient-poor environments such as evergreens with higher leaf longevity</w:t>
       </w:r>
       <w:r>
         <w:t xml:space="preserve"> </w:t>
@@ -4302,6 +4363,45 @@
           <w:b w:val="0"/>
           <w:b/>
         </w:rPr>
+        <w:t xml:space="preserve">Canadian Nursery Landscape Association</w:t>
+      </w:r>
+      <w:r>
+        <w:t xml:space="preserve">.</w:t>
+      </w:r>
+      <w:r>
+        <w:t xml:space="preserve"> </w:t>
+      </w:r>
+      <w:r>
+        <w:rPr>
+          <w:b/>
+        </w:rPr>
+        <w:t xml:space="preserve">2006</w:t>
+      </w:r>
+      <w:r>
+        <w:t xml:space="preserve">.</w:t>
+      </w:r>
+      <w:r>
+        <w:t xml:space="preserve"> </w:t>
+      </w:r>
+      <w:r>
+        <w:rPr>
+          <w:i/>
+        </w:rPr>
+        <w:t xml:space="preserve">Canadian standards for nursery stock</w:t>
+      </w:r>
+      <w:r>
+        <w:t xml:space="preserve">. Ontario, Canada.</w:t>
+      </w:r>
+    </w:p>
+    <w:p>
+      <w:pPr>
+        <w:pStyle w:val="Bibliography"/>
+      </w:pPr>
+      <w:r>
+        <w:rPr>
+          <w:b w:val="0"/>
+          <w:b/>
+        </w:rPr>
         <w:t xml:space="preserve">Canham CD</w:t>
       </w:r>
       <w:r>
@@ -5935,6 +6035,45 @@
           <w:b w:val="0"/>
           <w:b/>
         </w:rPr>
+        <w:t xml:space="preserve">European Nurserystock Association</w:t>
+      </w:r>
+      <w:r>
+        <w:t xml:space="preserve">.</w:t>
+      </w:r>
+      <w:r>
+        <w:t xml:space="preserve"> </w:t>
+      </w:r>
+      <w:r>
+        <w:rPr>
+          <w:b/>
+        </w:rPr>
+        <w:t xml:space="preserve">2010</w:t>
+      </w:r>
+      <w:r>
+        <w:t xml:space="preserve">.</w:t>
+      </w:r>
+      <w:r>
+        <w:t xml:space="preserve"> </w:t>
+      </w:r>
+      <w:r>
+        <w:rPr>
+          <w:i/>
+        </w:rPr>
+        <w:t xml:space="preserve">European techincal &amp; quality standards for nusery stock</w:t>
+      </w:r>
+      <w:r>
+        <w:t xml:space="preserve">. Lochristi, Belgium.</w:t>
+      </w:r>
+    </w:p>
+    <w:p>
+      <w:pPr>
+        <w:pStyle w:val="Bibliography"/>
+      </w:pPr>
+      <w:r>
+        <w:rPr>
+          <w:b w:val="0"/>
+          <w:b/>
+        </w:rPr>
         <w:t xml:space="preserve">Ford C</w:t>
       </w:r>
       <w:r>
@@ -6290,6 +6429,130 @@
           <w:b w:val="0"/>
           <w:b/>
         </w:rPr>
+        <w:t xml:space="preserve">Girard S</w:t>
+      </w:r>
+      <w:r>
+        <w:rPr>
+          <w:b/>
+        </w:rPr>
+        <w:t xml:space="preserve">,</w:t>
+      </w:r>
+      <w:r>
+        <w:rPr>
+          <w:b/>
+        </w:rPr>
+        <w:t xml:space="preserve"> </w:t>
+      </w:r>
+      <w:r>
+        <w:rPr>
+          <w:b w:val="0"/>
+          <w:b/>
+        </w:rPr>
+        <w:t xml:space="preserve">Clement A</w:t>
+      </w:r>
+      <w:r>
+        <w:rPr>
+          <w:b/>
+        </w:rPr>
+        <w:t xml:space="preserve">,</w:t>
+      </w:r>
+      <w:r>
+        <w:rPr>
+          <w:b/>
+        </w:rPr>
+        <w:t xml:space="preserve"> </w:t>
+      </w:r>
+      <w:r>
+        <w:rPr>
+          <w:b w:val="0"/>
+          <w:b/>
+        </w:rPr>
+        <w:t xml:space="preserve">Cochard H</w:t>
+      </w:r>
+      <w:r>
+        <w:rPr>
+          <w:b/>
+        </w:rPr>
+        <w:t xml:space="preserve">,</w:t>
+      </w:r>
+      <w:r>
+        <w:rPr>
+          <w:b/>
+        </w:rPr>
+        <w:t xml:space="preserve"> </w:t>
+      </w:r>
+      <w:r>
+        <w:rPr>
+          <w:b w:val="0"/>
+          <w:b/>
+        </w:rPr>
+        <w:t xml:space="preserve">Boulet-Gercourt B</w:t>
+      </w:r>
+      <w:r>
+        <w:rPr>
+          <w:b/>
+        </w:rPr>
+        <w:t xml:space="preserve">,</w:t>
+      </w:r>
+      <w:r>
+        <w:rPr>
+          <w:b/>
+        </w:rPr>
+        <w:t xml:space="preserve"> </w:t>
+      </w:r>
+      <w:r>
+        <w:rPr>
+          <w:b w:val="0"/>
+          <w:b/>
+        </w:rPr>
+        <w:t xml:space="preserve">Guehl J-M</w:t>
+      </w:r>
+      <w:r>
+        <w:t xml:space="preserve">.</w:t>
+      </w:r>
+      <w:r>
+        <w:t xml:space="preserve"> </w:t>
+      </w:r>
+      <w:r>
+        <w:rPr>
+          <w:b/>
+        </w:rPr>
+        <w:t xml:space="preserve">1997</w:t>
+      </w:r>
+      <w:r>
+        <w:t xml:space="preserve">. Effects of desiccation on post-planting stress in bare-root corsican pine seedlings.</w:t>
+      </w:r>
+      <w:r>
+        <w:t xml:space="preserve"> </w:t>
+      </w:r>
+      <w:r>
+        <w:rPr>
+          <w:i/>
+        </w:rPr>
+        <w:t xml:space="preserve">Tree Physiology</w:t>
+      </w:r>
+      <w:r>
+        <w:t xml:space="preserve"> </w:t>
+      </w:r>
+      <w:r>
+        <w:rPr>
+          <w:b/>
+        </w:rPr>
+        <w:t xml:space="preserve">17</w:t>
+      </w:r>
+      <w:r>
+        <w:t xml:space="preserve">: 429–435.</w:t>
+      </w:r>
+    </w:p>
+    <w:p>
+      <w:pPr>
+        <w:pStyle w:val="Bibliography"/>
+      </w:pPr>
+      <w:r>
+        <w:rPr>
+          <w:b w:val="0"/>
+          <w:b/>
+        </w:rPr>
         <w:t xml:space="preserve">Gouin FR</w:t>
       </w:r>
       <w:r>
@@ -6606,6 +6869,73 @@
       </w:r>
       <w:r>
         <w:t xml:space="preserve">: 1–51.</w:t>
+      </w:r>
+    </w:p>
+    <w:p>
+      <w:pPr>
+        <w:pStyle w:val="Bibliography"/>
+      </w:pPr>
+      <w:r>
+        <w:rPr>
+          <w:b w:val="0"/>
+          <w:b/>
+        </w:rPr>
+        <w:t xml:space="preserve">Groves R</w:t>
+      </w:r>
+      <w:r>
+        <w:rPr>
+          <w:b/>
+        </w:rPr>
+        <w:t xml:space="preserve">,</w:t>
+      </w:r>
+      <w:r>
+        <w:rPr>
+          <w:b/>
+        </w:rPr>
+        <w:t xml:space="preserve"> </w:t>
+      </w:r>
+      <w:r>
+        <w:rPr>
+          <w:b w:val="0"/>
+          <w:b/>
+        </w:rPr>
+        <w:t xml:space="preserve">Keraitis K</w:t>
+      </w:r>
+      <w:r>
+        <w:t xml:space="preserve">.</w:t>
+      </w:r>
+      <w:r>
+        <w:t xml:space="preserve"> </w:t>
+      </w:r>
+      <w:r>
+        <w:rPr>
+          <w:b/>
+        </w:rPr>
+        <w:t xml:space="preserve">1976</w:t>
+      </w:r>
+      <w:r>
+        <w:t xml:space="preserve">. Survival and growth of seedlings of three sclerophyll species at high levels of phosphorus and nitrogen.</w:t>
+      </w:r>
+      <w:r>
+        <w:t xml:space="preserve"> </w:t>
+      </w:r>
+      <w:r>
+        <w:rPr>
+          <w:i/>
+        </w:rPr>
+        <w:t xml:space="preserve">Australian Journal of Botany</w:t>
+      </w:r>
+      <w:r>
+        <w:t xml:space="preserve"> </w:t>
+      </w:r>
+      <w:r>
+        <w:rPr>
+          <w:b/>
+        </w:rPr>
+        <w:t xml:space="preserve">24</w:t>
+      </w:r>
+      <w:r>
+        <w:t xml:space="preserve">: 681–690.</w:t>
       </w:r>
     </w:p>
     <w:p>
@@ -14274,7 +14604,7 @@
     </w:lvl>
   </w:abstractNum>
   <w:abstractNum w:abstractNumId="990">
-    <w:nsid w:val="feb233a2"/>
+    <w:nsid w:val="99babe30"/>
     <w:multiLevelType w:val="multilevel"/>
     <w:lvl w:ilvl="0">
       <w:numFmt w:val="bullet"/>

</xml_diff>